<commit_message>
Add Docker setup and SQL scripts for student DB
Introduces a Docker Compose environment with MySQL and phpMyAdmin for the student audit exercise. Adds SQL scripts to create and populate tables, define views for grades and absences, and set up a teacher user with appropriate permissions. Updates e-183-ALL-Views.docx with related changes.
</commit_message>
<xml_diff>
--- a/exercices/db-audit/e-183-ALL-Views.docx
+++ b/exercices/db-audit/e-183-ALL-Views.docx
@@ -1,6 +1,6 @@
 
 <file path=word/document.xml><?xml version="1.0" encoding="utf-8"?>
-<w:document xmlns:wpc="http://schemas.microsoft.com/office/word/2010/wordprocessingCanvas" xmlns:cx="http://schemas.microsoft.com/office/drawing/2014/chartex" xmlns:cx1="http://schemas.microsoft.com/office/drawing/2015/9/8/chartex" xmlns:cx2="http://schemas.microsoft.com/office/drawing/2015/10/21/chartex" xmlns:cx3="http://schemas.microsoft.com/office/drawing/2016/5/9/chartex" xmlns:cx4="http://schemas.microsoft.com/office/drawing/2016/5/10/chartex" xmlns:cx5="http://schemas.microsoft.com/office/drawing/2016/5/11/chartex" xmlns:cx6="http://schemas.microsoft.com/office/drawing/2016/5/12/chartex" xmlns:cx7="http://schemas.microsoft.com/office/drawing/2016/5/13/chartex" xmlns:cx8="http://schemas.microsoft.com/office/drawing/2016/5/14/chartex" xmlns:mc="http://schemas.openxmlformats.org/markup-compatibility/2006" xmlns:aink="http://schemas.microsoft.com/office/drawing/2016/ink" xmlns:am3d="http://schemas.microsoft.com/office/drawing/2017/model3d" xmlns:o="urn:schemas-microsoft-com:office:office" xmlns:oel="http://schemas.microsoft.com/office/2019/extlst" xmlns:r="http://schemas.openxmlformats.org/officeDocument/2006/relationships" xmlns:m="http://schemas.openxmlformats.org/officeDocument/2006/math" xmlns:v="urn:schemas-microsoft-com:vml" xmlns:wp14="http://schemas.microsoft.com/office/word/2010/wordprocessingDrawing" xmlns:wp="http://schemas.openxmlformats.org/drawingml/2006/wordprocessingDrawing" xmlns:w10="urn:schemas-microsoft-com:office:word" xmlns:w="http://schemas.openxmlformats.org/wordprocessingml/2006/main" xmlns:w14="http://schemas.microsoft.com/office/word/2010/wordml" xmlns:w15="http://schemas.microsoft.com/office/word/2012/wordml" xmlns:w16cex="http://schemas.microsoft.com/office/word/2018/wordml/cex" xmlns:w16cid="http://schemas.microsoft.com/office/word/2016/wordml/cid" xmlns:w16="http://schemas.microsoft.com/office/word/2018/wordml" xmlns:w16du="http://schemas.microsoft.com/office/word/2023/wordml/word16du" xmlns:w16sdtdh="http://schemas.microsoft.com/office/word/2020/wordml/sdtdatahash" xmlns:w16sdtfl="http://schemas.microsoft.com/office/word/2024/wordml/sdtformatlock" xmlns:w16se="http://schemas.microsoft.com/office/word/2015/wordml/symex" xmlns:wpg="http://schemas.microsoft.com/office/word/2010/wordprocessingGroup" xmlns:wpi="http://schemas.microsoft.com/office/word/2010/wordprocessingInk" xmlns:wne="http://schemas.microsoft.com/office/word/2006/wordml" xmlns:wps="http://schemas.microsoft.com/office/word/2010/wordprocessingShape" mc:Ignorable="w14 w15 w16se w16cid w16 w16cex w16sdtdh w16sdtfl w16du wp14">
+<w:document xmlns:wpc="http://schemas.microsoft.com/office/word/2010/wordprocessingCanvas" xmlns:cx="http://schemas.microsoft.com/office/drawing/2014/chartex" xmlns:cx1="http://schemas.microsoft.com/office/drawing/2015/9/8/chartex" xmlns:cx2="http://schemas.microsoft.com/office/drawing/2015/10/21/chartex" xmlns:cx3="http://schemas.microsoft.com/office/drawing/2016/5/9/chartex" xmlns:cx4="http://schemas.microsoft.com/office/drawing/2016/5/10/chartex" xmlns:cx5="http://schemas.microsoft.com/office/drawing/2016/5/11/chartex" xmlns:cx6="http://schemas.microsoft.com/office/drawing/2016/5/12/chartex" xmlns:cx7="http://schemas.microsoft.com/office/drawing/2016/5/13/chartex" xmlns:cx8="http://schemas.microsoft.com/office/drawing/2016/5/14/chartex" xmlns:mc="http://schemas.openxmlformats.org/markup-compatibility/2006" xmlns:aink="http://schemas.microsoft.com/office/drawing/2016/ink" xmlns:am3d="http://schemas.microsoft.com/office/drawing/2017/model3d" xmlns:o="urn:schemas-microsoft-com:office:office" xmlns:oel="http://schemas.microsoft.com/office/2019/extlst" xmlns:r="http://schemas.openxmlformats.org/officeDocument/2006/relationships" xmlns:m="http://schemas.openxmlformats.org/officeDocument/2006/math" xmlns:v="urn:schemas-microsoft-com:vml" xmlns:wp14="http://schemas.microsoft.com/office/word/2010/wordprocessingDrawing" xmlns:wp="http://schemas.openxmlformats.org/drawingml/2006/wordprocessingDrawing" xmlns:w10="urn:schemas-microsoft-com:office:word" xmlns:w="http://schemas.openxmlformats.org/wordprocessingml/2006/main" xmlns:w14="http://schemas.microsoft.com/office/word/2010/wordml" xmlns:w15="http://schemas.microsoft.com/office/word/2012/wordml" xmlns:w16cex="http://schemas.microsoft.com/office/word/2018/wordml/cex" xmlns:w16cid="http://schemas.microsoft.com/office/word/2016/wordml/cid" xmlns:w16="http://schemas.microsoft.com/office/word/2018/wordml" xmlns:w16sdtdh="http://schemas.microsoft.com/office/word/2020/wordml/sdtdatahash" xmlns:w16se="http://schemas.microsoft.com/office/word/2015/wordml/symex" xmlns:wpg="http://schemas.microsoft.com/office/word/2010/wordprocessingGroup" xmlns:wpi="http://schemas.microsoft.com/office/word/2010/wordprocessingInk" xmlns:wne="http://schemas.microsoft.com/office/word/2006/wordml" xmlns:wps="http://schemas.microsoft.com/office/word/2010/wordprocessingShape" mc:Ignorable="w14 w15 w16se w16cid w16 w16cex w16sdtdh wp14">
   <w:body>
     <w:p>
       <w:pPr>
@@ -780,10 +780,85 @@
         <w:tabs>
           <w:tab w:val="left" w:leader="dot" w:pos="9072"/>
         </w:tabs>
-      </w:pPr>
-      <w:r>
-        <w:tab/>
-      </w:r>
+        <w:rPr>
+          <w:rFonts w:ascii="Courier New" w:hAnsi="Courier New" w:cs="Courier New"/>
+          <w:lang w:val="en-US"/>
+        </w:rPr>
+      </w:pPr>
+      <w:hyperlink r:id="rId11" w:tgtFrame="mysql_doc" w:history="1">
+        <w:r>
+          <w:rPr>
+            <w:rStyle w:val="Lienhypertexte"/>
+            <w:rFonts w:ascii="Courier New" w:hAnsi="Courier New" w:cs="Courier New"/>
+            <w:lang w:val="en-US"/>
+          </w:rPr>
+          <w:t>SELECT</w:t>
+        </w:r>
+      </w:hyperlink>
+      <w:r>
+        <w:rPr>
+          <w:rFonts w:ascii="Courier New" w:hAnsi="Courier New" w:cs="Courier New"/>
+          <w:lang w:val="en-US"/>
+        </w:rPr>
+        <w:t> </w:t>
+      </w:r>
+      <w:proofErr w:type="spellStart"/>
+      <w:r>
+        <w:rPr>
+          <w:rFonts w:ascii="Courier New" w:hAnsi="Courier New" w:cs="Courier New"/>
+          <w:lang w:val="en-US"/>
+        </w:rPr>
+        <w:t>stuName</w:t>
+      </w:r>
+      <w:proofErr w:type="spellEnd"/>
+      <w:r>
+        <w:rPr>
+          <w:rFonts w:ascii="Courier New" w:hAnsi="Courier New" w:cs="Courier New"/>
+          <w:lang w:val="en-US"/>
+        </w:rPr>
+        <w:t>, </w:t>
+      </w:r>
+      <w:proofErr w:type="spellStart"/>
+      <w:r>
+        <w:rPr>
+          <w:rFonts w:ascii="Courier New" w:hAnsi="Courier New" w:cs="Courier New"/>
+          <w:lang w:val="en-US"/>
+        </w:rPr>
+        <w:t>stufirstName</w:t>
+      </w:r>
+      <w:proofErr w:type="spellEnd"/>
+      <w:r>
+        <w:rPr>
+          <w:rFonts w:ascii="Courier New" w:hAnsi="Courier New" w:cs="Courier New"/>
+          <w:lang w:val="en-US"/>
+        </w:rPr>
+        <w:t> FROM </w:t>
+      </w:r>
+      <w:proofErr w:type="spellStart"/>
+      <w:r>
+        <w:rPr>
+          <w:rFonts w:ascii="Courier New" w:hAnsi="Courier New" w:cs="Courier New"/>
+          <w:lang w:val="en-US"/>
+        </w:rPr>
+        <w:t>t_</w:t>
+      </w:r>
+      <w:proofErr w:type="gramStart"/>
+      <w:r>
+        <w:rPr>
+          <w:rFonts w:ascii="Courier New" w:hAnsi="Courier New" w:cs="Courier New"/>
+          <w:lang w:val="en-US"/>
+        </w:rPr>
+        <w:t>student</w:t>
+      </w:r>
+      <w:proofErr w:type="spellEnd"/>
+      <w:r>
+        <w:rPr>
+          <w:rFonts w:ascii="Courier New" w:hAnsi="Courier New" w:cs="Courier New"/>
+          <w:lang w:val="en-US"/>
+        </w:rPr>
+        <w:t>;</w:t>
+      </w:r>
+      <w:proofErr w:type="gramEnd"/>
     </w:p>
     <w:p>
       <w:pPr>
@@ -809,67 +884,67 @@
         <w:tabs>
           <w:tab w:val="left" w:leader="dot" w:pos="9072"/>
         </w:tabs>
-      </w:pPr>
-      <w:r>
-        <w:tab/>
-      </w:r>
-    </w:p>
-    <w:p>
-      <w:pPr>
-        <w:tabs>
-          <w:tab w:val="left" w:leader="dot" w:pos="9072"/>
-        </w:tabs>
-      </w:pPr>
-      <w:r>
-        <w:tab/>
-      </w:r>
-    </w:p>
-    <w:p>
-      <w:pPr>
-        <w:tabs>
-          <w:tab w:val="left" w:leader="dot" w:pos="9072"/>
-        </w:tabs>
-      </w:pPr>
-      <w:r>
-        <w:tab/>
-      </w:r>
-    </w:p>
-    <w:p>
-      <w:pPr>
-        <w:tabs>
-          <w:tab w:val="left" w:leader="dot" w:pos="9072"/>
-        </w:tabs>
-      </w:pPr>
-      <w:r>
-        <w:tab/>
-      </w:r>
-    </w:p>
-    <w:p>
-      <w:pPr>
-        <w:tabs>
-          <w:tab w:val="left" w:leader="dot" w:pos="9072"/>
-        </w:tabs>
-      </w:pPr>
-      <w:r>
-        <w:tab/>
-      </w:r>
-    </w:p>
-    <w:p>
-      <w:pPr>
-        <w:tabs>
-          <w:tab w:val="left" w:leader="dot" w:pos="9072"/>
-        </w:tabs>
-      </w:pPr>
-      <w:r>
-        <w:tab/>
-      </w:r>
-    </w:p>
-    <w:p>
-      <w:pPr>
-        <w:tabs>
-          <w:tab w:val="left" w:leader="dot" w:pos="9072"/>
-        </w:tabs>
-      </w:pPr>
+        <w:rPr>
+          <w:rFonts w:ascii="Courier New" w:hAnsi="Courier New" w:cs="Courier New"/>
+        </w:rPr>
+      </w:pPr>
+      <w:hyperlink r:id="rId12" w:tgtFrame="mysql_doc" w:history="1">
+        <w:r>
+          <w:rPr>
+            <w:rStyle w:val="Lienhypertexte"/>
+            <w:rFonts w:ascii="Courier New" w:hAnsi="Courier New" w:cs="Courier New"/>
+          </w:rPr>
+          <w:t>SELECT</w:t>
+        </w:r>
+      </w:hyperlink>
+      <w:r>
+        <w:rPr>
+          <w:rFonts w:ascii="Courier New" w:hAnsi="Courier New" w:cs="Courier New"/>
+        </w:rPr>
+        <w:t> stuName, stufirstName, evaGrade, evaDate, courName FROM t_course JOIN t_evaluation ON t_</w:t>
+      </w:r>
+      <w:proofErr w:type="gramStart"/>
+      <w:r>
+        <w:rPr>
+          <w:rFonts w:ascii="Courier New" w:hAnsi="Courier New" w:cs="Courier New"/>
+        </w:rPr>
+        <w:t>course.idCourse</w:t>
+      </w:r>
+      <w:proofErr w:type="gramEnd"/>
+      <w:r>
+        <w:rPr>
+          <w:rFonts w:ascii="Courier New" w:hAnsi="Courier New" w:cs="Courier New"/>
+        </w:rPr>
+        <w:t> = t_evaluation.idCourse JOIN t_student ON </w:t>
+      </w:r>
+      <w:proofErr w:type="spellStart"/>
+      <w:r>
+        <w:rPr>
+          <w:rFonts w:ascii="Courier New" w:hAnsi="Courier New" w:cs="Courier New"/>
+        </w:rPr>
+        <w:t>t_student.idStudent</w:t>
+      </w:r>
+      <w:proofErr w:type="spellEnd"/>
+      <w:r>
+        <w:rPr>
+          <w:rFonts w:ascii="Courier New" w:hAnsi="Courier New" w:cs="Courier New"/>
+        </w:rPr>
+        <w:t> = </w:t>
+      </w:r>
+      <w:proofErr w:type="spellStart"/>
+      <w:r>
+        <w:rPr>
+          <w:rFonts w:ascii="Courier New" w:hAnsi="Courier New" w:cs="Courier New"/>
+        </w:rPr>
+        <w:t>t_evaluation.idStudent</w:t>
+      </w:r>
+      <w:proofErr w:type="spellEnd"/>
+      <w:r>
+        <w:rPr>
+          <w:rFonts w:ascii="Courier New" w:hAnsi="Courier New" w:cs="Courier New"/>
+        </w:rPr>
+        <w:t>;</w:t>
+      </w:r>
     </w:p>
     <w:p>
       <w:pPr>
@@ -958,103 +1033,93 @@
       </w:r>
     </w:p>
     <w:p>
-      <w:r>
-        <w:t xml:space="preserve">Modifiez le fichier </w:t>
-      </w:r>
-      <w:r>
-        <w:t>3_</w:t>
-      </w:r>
-      <w:r>
-        <w:t>create_users pour ajouter un utilisateur « </w:t>
-      </w:r>
-      <w:proofErr w:type="spellStart"/>
-      <w:r>
-        <w:t>teacher</w:t>
-      </w:r>
-      <w:proofErr w:type="spellEnd"/>
-      <w:r>
-        <w:t xml:space="preserve"> » qui ne puisse que consulter la vue </w:t>
-      </w:r>
-      <w:proofErr w:type="spellStart"/>
-      <w:r>
-        <w:t>v_studentsGrades</w:t>
-      </w:r>
-      <w:proofErr w:type="spellEnd"/>
-      <w:r>
-        <w:t>.</w:t>
-      </w:r>
-    </w:p>
-    <w:p>
-      <w:r>
-        <w:t>Modifiez le fichier docker-</w:t>
-      </w:r>
-      <w:proofErr w:type="spellStart"/>
-      <w:r>
-        <w:t>compose.yml</w:t>
-      </w:r>
-      <w:proofErr w:type="spellEnd"/>
-      <w:r>
-        <w:t xml:space="preserve"> pour </w:t>
-      </w:r>
-      <w:r>
-        <w:t xml:space="preserve">que le script </w:t>
-      </w:r>
-      <w:r>
-        <w:t>2_</w:t>
-      </w:r>
-      <w:r>
-        <w:t>create_views.sql soit automatiquement appelé à la création.</w:t>
-      </w:r>
-    </w:p>
-    <w:p>
-      <w:pPr>
-        <w:pStyle w:val="Titre2"/>
-      </w:pPr>
-      <w:r>
-        <w:lastRenderedPageBreak/>
-        <w:t>Les étudiants en difficulté et leurs notes</w:t>
-      </w:r>
-    </w:p>
-    <w:p>
-      <w:r>
-        <w:t xml:space="preserve">Modifiez le fichier </w:t>
-      </w:r>
-      <w:r>
-        <w:rPr>
-          <w:b/>
-          <w:bCs/>
-        </w:rPr>
-        <w:t>2_c</w:t>
-      </w:r>
-      <w:r>
-        <w:rPr>
-          <w:b/>
-          <w:bCs/>
-        </w:rPr>
-        <w:t>reate_views.sql</w:t>
-      </w:r>
-      <w:r>
-        <w:t>, de telle sorte à ce que :</w:t>
-      </w:r>
-    </w:p>
-    <w:p>
       <w:pPr>
         <w:pStyle w:val="Paragraphedeliste"/>
         <w:numPr>
           <w:ilvl w:val="0"/>
           <w:numId w:val="6"/>
         </w:numPr>
-      </w:pPr>
-      <w:r>
-        <w:t xml:space="preserve">Une vue </w:t>
-      </w:r>
-      <w:proofErr w:type="spellStart"/>
-      <w:r>
-        <w:t>v_studentsBadGrades</w:t>
-      </w:r>
-      <w:proofErr w:type="spellEnd"/>
-      <w:r>
-        <w:t xml:space="preserve"> soit présente.</w:t>
+        <w:shd w:val="clear" w:color="auto" w:fill="FFFFFF"/>
+        <w:spacing w:after="0" w:line="285" w:lineRule="atLeast"/>
+        <w:rPr>
+          <w:rFonts w:ascii="Consolas" w:eastAsia="Times New Roman" w:hAnsi="Consolas" w:cs="Times New Roman"/>
+          <w:color w:val="000000"/>
+          <w:sz w:val="21"/>
+          <w:szCs w:val="21"/>
+          <w:lang w:val="en-US" w:eastAsia="fr-CH"/>
+        </w:rPr>
+      </w:pPr>
+      <w:r>
+        <w:rPr>
+          <w:rFonts w:ascii="Consolas" w:eastAsia="Times New Roman" w:hAnsi="Consolas" w:cs="Times New Roman"/>
+          <w:color w:val="0000FF"/>
+          <w:sz w:val="21"/>
+          <w:szCs w:val="21"/>
+          <w:lang w:val="en-US" w:eastAsia="fr-CH"/>
+        </w:rPr>
+        <w:t>CREATE OR REPLACE</w:t>
+      </w:r>
+      <w:r>
+        <w:rPr>
+          <w:rFonts w:ascii="Consolas" w:eastAsia="Times New Roman" w:hAnsi="Consolas" w:cs="Times New Roman"/>
+          <w:color w:val="000000"/>
+          <w:sz w:val="21"/>
+          <w:szCs w:val="21"/>
+          <w:lang w:val="en-US" w:eastAsia="fr-CH"/>
+        </w:rPr>
+        <w:t xml:space="preserve"> </w:t>
+      </w:r>
+      <w:r>
+        <w:rPr>
+          <w:rFonts w:ascii="Consolas" w:eastAsia="Times New Roman" w:hAnsi="Consolas" w:cs="Times New Roman"/>
+          <w:color w:val="0000FF"/>
+          <w:sz w:val="21"/>
+          <w:szCs w:val="21"/>
+          <w:lang w:val="en-US" w:eastAsia="fr-CH"/>
+        </w:rPr>
+        <w:t>VIEW</w:t>
+      </w:r>
+      <w:r>
+        <w:rPr>
+          <w:rFonts w:ascii="Consolas" w:eastAsia="Times New Roman" w:hAnsi="Consolas" w:cs="Times New Roman"/>
+          <w:color w:val="000000"/>
+          <w:sz w:val="21"/>
+          <w:szCs w:val="21"/>
+          <w:lang w:val="en-US" w:eastAsia="fr-CH"/>
+        </w:rPr>
+        <w:t xml:space="preserve"> </w:t>
+      </w:r>
+      <w:proofErr w:type="spellStart"/>
+      <w:r>
+        <w:rPr>
+          <w:rFonts w:ascii="Consolas" w:eastAsia="Times New Roman" w:hAnsi="Consolas" w:cs="Times New Roman"/>
+          <w:color w:val="795E26"/>
+          <w:sz w:val="21"/>
+          <w:szCs w:val="21"/>
+          <w:lang w:val="en-US" w:eastAsia="fr-CH"/>
+        </w:rPr>
+        <w:t>v_studentsGrades</w:t>
+      </w:r>
+      <w:proofErr w:type="spellEnd"/>
+      <w:r>
+        <w:rPr>
+          <w:rFonts w:ascii="Consolas" w:eastAsia="Times New Roman" w:hAnsi="Consolas" w:cs="Times New Roman"/>
+          <w:color w:val="000000"/>
+          <w:sz w:val="21"/>
+          <w:szCs w:val="21"/>
+          <w:lang w:val="en-US" w:eastAsia="fr-CH"/>
+        </w:rPr>
+        <w:t xml:space="preserve"> </w:t>
+      </w:r>
+      <w:r>
+        <w:rPr>
+          <w:rFonts w:ascii="Consolas" w:eastAsia="Times New Roman" w:hAnsi="Consolas" w:cs="Times New Roman"/>
+          <w:color w:val="0000FF"/>
+          <w:sz w:val="21"/>
+          <w:szCs w:val="21"/>
+          <w:lang w:val="en-US" w:eastAsia="fr-CH"/>
+        </w:rPr>
+        <w:t>AS</w:t>
       </w:r>
     </w:p>
     <w:p>
@@ -1064,100 +1129,145 @@
           <w:ilvl w:val="0"/>
           <w:numId w:val="6"/>
         </w:numPr>
-      </w:pPr>
-      <w:r>
-        <w:t xml:space="preserve">Cette vue affiche le nom et le prénom de l’étudiant, le cours évalué, la date d’évaluation et la note obtenue à condition que la note soit inférieure à </w:t>
-      </w:r>
-      <w:r>
-        <w:t>4.0.</w:t>
-      </w:r>
-    </w:p>
-    <w:p>
-      <w:r>
-        <w:t xml:space="preserve">Modifiez le fichier </w:t>
-      </w:r>
-      <w:r>
-        <w:t>3_</w:t>
-      </w:r>
-      <w:r>
-        <w:t>create_users pour ajouter un utilisateur « </w:t>
-      </w:r>
-      <w:proofErr w:type="spellStart"/>
-      <w:r>
-        <w:t>teacher</w:t>
-      </w:r>
-      <w:proofErr w:type="spellEnd"/>
-      <w:r>
-        <w:t xml:space="preserve"> » qui </w:t>
-      </w:r>
-      <w:r>
-        <w:t xml:space="preserve">aussi consulter la vue </w:t>
-      </w:r>
-      <w:proofErr w:type="spellStart"/>
-      <w:r>
-        <w:t>v_studentsBadGrades</w:t>
-      </w:r>
-      <w:proofErr w:type="spellEnd"/>
-      <w:r>
-        <w:t>.</w:t>
-      </w:r>
-    </w:p>
-    <w:p>
-      <w:r>
-        <w:t xml:space="preserve">2. Testez votre vue en vous connectant avec le compte </w:t>
-      </w:r>
-      <w:proofErr w:type="spellStart"/>
-      <w:r>
-        <w:t>teacher</w:t>
-      </w:r>
-      <w:proofErr w:type="spellEnd"/>
-      <w:r>
-        <w:t xml:space="preserve"> et sélectionner des élèves qui ont eu mauvaises notes au module </w:t>
-      </w:r>
-      <w:r>
-        <w:t>1</w:t>
-      </w:r>
-      <w:r>
-        <w:t>2</w:t>
-      </w:r>
-      <w:r>
-        <w:t>3</w:t>
-      </w:r>
-      <w:r>
-        <w:t>.</w:t>
-      </w:r>
-    </w:p>
-    <w:p/>
-    <w:p/>
-    <w:p>
-      <w:pPr>
-        <w:pStyle w:val="Titre2"/>
-      </w:pPr>
-      <w:r>
-        <w:t xml:space="preserve">Les étudiants </w:t>
-      </w:r>
-      <w:r>
-        <w:t>et leurs absences</w:t>
-      </w:r>
-    </w:p>
-    <w:p>
-      <w:r>
-        <w:t xml:space="preserve">1. </w:t>
-      </w:r>
-      <w:r>
-        <w:t xml:space="preserve">Modifiez le fichier </w:t>
-      </w:r>
-      <w:proofErr w:type="spellStart"/>
-      <w:r>
-        <w:rPr>
-          <w:b/>
-          <w:bCs/>
-        </w:rPr>
-        <w:t>create_views.sql</w:t>
-      </w:r>
-      <w:proofErr w:type="spellEnd"/>
-      <w:r>
-        <w:t>, de telle sorte à ce que :</w:t>
+        <w:shd w:val="clear" w:color="auto" w:fill="FFFFFF"/>
+        <w:spacing w:after="0" w:line="285" w:lineRule="atLeast"/>
+        <w:rPr>
+          <w:rFonts w:ascii="Consolas" w:eastAsia="Times New Roman" w:hAnsi="Consolas" w:cs="Times New Roman"/>
+          <w:color w:val="000000"/>
+          <w:sz w:val="21"/>
+          <w:szCs w:val="21"/>
+          <w:lang w:val="en-US" w:eastAsia="fr-CH"/>
+        </w:rPr>
+      </w:pPr>
+      <w:r>
+        <w:rPr>
+          <w:rFonts w:ascii="Consolas" w:eastAsia="Times New Roman" w:hAnsi="Consolas" w:cs="Times New Roman"/>
+          <w:color w:val="0000FF"/>
+          <w:sz w:val="21"/>
+          <w:szCs w:val="21"/>
+          <w:lang w:val="en-US" w:eastAsia="fr-CH"/>
+        </w:rPr>
+        <w:t>SELECT</w:t>
+      </w:r>
+      <w:r>
+        <w:rPr>
+          <w:rFonts w:ascii="Consolas" w:eastAsia="Times New Roman" w:hAnsi="Consolas" w:cs="Times New Roman"/>
+          <w:color w:val="000000"/>
+          <w:sz w:val="21"/>
+          <w:szCs w:val="21"/>
+          <w:lang w:val="en-US" w:eastAsia="fr-CH"/>
+        </w:rPr>
+        <w:t xml:space="preserve"> </w:t>
+      </w:r>
+      <w:proofErr w:type="spellStart"/>
+      <w:r>
+        <w:rPr>
+          <w:rFonts w:ascii="Consolas" w:eastAsia="Times New Roman" w:hAnsi="Consolas" w:cs="Times New Roman"/>
+          <w:color w:val="000000"/>
+          <w:sz w:val="21"/>
+          <w:szCs w:val="21"/>
+          <w:lang w:val="en-US" w:eastAsia="fr-CH"/>
+        </w:rPr>
+        <w:t>stuName</w:t>
+      </w:r>
+      <w:proofErr w:type="spellEnd"/>
+      <w:r>
+        <w:rPr>
+          <w:rFonts w:ascii="Consolas" w:eastAsia="Times New Roman" w:hAnsi="Consolas" w:cs="Times New Roman"/>
+          <w:color w:val="000000"/>
+          <w:sz w:val="21"/>
+          <w:szCs w:val="21"/>
+          <w:lang w:val="en-US" w:eastAsia="fr-CH"/>
+        </w:rPr>
+        <w:t xml:space="preserve">, </w:t>
+      </w:r>
+      <w:proofErr w:type="spellStart"/>
+      <w:r>
+        <w:rPr>
+          <w:rFonts w:ascii="Consolas" w:eastAsia="Times New Roman" w:hAnsi="Consolas" w:cs="Times New Roman"/>
+          <w:color w:val="000000"/>
+          <w:sz w:val="21"/>
+          <w:szCs w:val="21"/>
+          <w:lang w:val="en-US" w:eastAsia="fr-CH"/>
+        </w:rPr>
+        <w:t>stufirstName</w:t>
+      </w:r>
+      <w:proofErr w:type="spellEnd"/>
+      <w:r>
+        <w:rPr>
+          <w:rFonts w:ascii="Consolas" w:eastAsia="Times New Roman" w:hAnsi="Consolas" w:cs="Times New Roman"/>
+          <w:color w:val="000000"/>
+          <w:sz w:val="21"/>
+          <w:szCs w:val="21"/>
+          <w:lang w:val="en-US" w:eastAsia="fr-CH"/>
+        </w:rPr>
+        <w:t xml:space="preserve">, </w:t>
+      </w:r>
+      <w:proofErr w:type="spellStart"/>
+      <w:r>
+        <w:rPr>
+          <w:rFonts w:ascii="Consolas" w:eastAsia="Times New Roman" w:hAnsi="Consolas" w:cs="Times New Roman"/>
+          <w:color w:val="000000"/>
+          <w:sz w:val="21"/>
+          <w:szCs w:val="21"/>
+          <w:lang w:val="en-US" w:eastAsia="fr-CH"/>
+        </w:rPr>
+        <w:t>evaGrade</w:t>
+      </w:r>
+      <w:proofErr w:type="spellEnd"/>
+      <w:r>
+        <w:rPr>
+          <w:rFonts w:ascii="Consolas" w:eastAsia="Times New Roman" w:hAnsi="Consolas" w:cs="Times New Roman"/>
+          <w:color w:val="000000"/>
+          <w:sz w:val="21"/>
+          <w:szCs w:val="21"/>
+          <w:lang w:val="en-US" w:eastAsia="fr-CH"/>
+        </w:rPr>
+        <w:t xml:space="preserve">, </w:t>
+      </w:r>
+      <w:proofErr w:type="spellStart"/>
+      <w:r>
+        <w:rPr>
+          <w:rFonts w:ascii="Consolas" w:eastAsia="Times New Roman" w:hAnsi="Consolas" w:cs="Times New Roman"/>
+          <w:color w:val="000000"/>
+          <w:sz w:val="21"/>
+          <w:szCs w:val="21"/>
+          <w:lang w:val="en-US" w:eastAsia="fr-CH"/>
+        </w:rPr>
+        <w:t>evaDate</w:t>
+      </w:r>
+      <w:proofErr w:type="spellEnd"/>
+      <w:r>
+        <w:rPr>
+          <w:rFonts w:ascii="Consolas" w:eastAsia="Times New Roman" w:hAnsi="Consolas" w:cs="Times New Roman"/>
+          <w:color w:val="000000"/>
+          <w:sz w:val="21"/>
+          <w:szCs w:val="21"/>
+          <w:lang w:val="en-US" w:eastAsia="fr-CH"/>
+        </w:rPr>
+        <w:t xml:space="preserve">, </w:t>
+      </w:r>
+      <w:proofErr w:type="spellStart"/>
+      <w:r>
+        <w:rPr>
+          <w:rFonts w:ascii="Consolas" w:eastAsia="Times New Roman" w:hAnsi="Consolas" w:cs="Times New Roman"/>
+          <w:color w:val="000000"/>
+          <w:sz w:val="21"/>
+          <w:szCs w:val="21"/>
+          <w:lang w:val="en-US" w:eastAsia="fr-CH"/>
+        </w:rPr>
+        <w:t>courName</w:t>
+      </w:r>
+      <w:proofErr w:type="spellEnd"/>
+      <w:r>
+        <w:rPr>
+          <w:rFonts w:ascii="Consolas" w:eastAsia="Times New Roman" w:hAnsi="Consolas" w:cs="Times New Roman"/>
+          <w:color w:val="000000"/>
+          <w:sz w:val="21"/>
+          <w:szCs w:val="21"/>
+          <w:lang w:val="en-US" w:eastAsia="fr-CH"/>
+        </w:rPr>
+        <w:t xml:space="preserve"> </w:t>
       </w:r>
     </w:p>
     <w:p>
@@ -1167,20 +1277,57 @@
           <w:ilvl w:val="0"/>
           <w:numId w:val="6"/>
         </w:numPr>
-      </w:pPr>
-      <w:r>
-        <w:t xml:space="preserve">Une vue </w:t>
-      </w:r>
-      <w:proofErr w:type="spellStart"/>
-      <w:r>
-        <w:t>v_</w:t>
-      </w:r>
-      <w:r>
-        <w:t>absentStudents</w:t>
-      </w:r>
-      <w:proofErr w:type="spellEnd"/>
-      <w:r>
-        <w:t xml:space="preserve"> soit présente.</w:t>
+        <w:shd w:val="clear" w:color="auto" w:fill="FFFFFF"/>
+        <w:spacing w:after="0" w:line="285" w:lineRule="atLeast"/>
+        <w:rPr>
+          <w:rFonts w:ascii="Consolas" w:eastAsia="Times New Roman" w:hAnsi="Consolas" w:cs="Times New Roman"/>
+          <w:color w:val="000000"/>
+          <w:sz w:val="21"/>
+          <w:szCs w:val="21"/>
+          <w:lang w:eastAsia="fr-CH"/>
+        </w:rPr>
+      </w:pPr>
+      <w:r>
+        <w:rPr>
+          <w:rFonts w:ascii="Consolas" w:eastAsia="Times New Roman" w:hAnsi="Consolas" w:cs="Times New Roman"/>
+          <w:color w:val="0000FF"/>
+          <w:sz w:val="21"/>
+          <w:szCs w:val="21"/>
+          <w:lang w:eastAsia="fr-CH"/>
+        </w:rPr>
+        <w:t>FROM</w:t>
+      </w:r>
+      <w:r>
+        <w:rPr>
+          <w:rFonts w:ascii="Consolas" w:eastAsia="Times New Roman" w:hAnsi="Consolas" w:cs="Times New Roman"/>
+          <w:color w:val="000000"/>
+          <w:sz w:val="21"/>
+          <w:szCs w:val="21"/>
+          <w:lang w:eastAsia="fr-CH"/>
+        </w:rPr>
+        <w:t xml:space="preserve"> </w:t>
+      </w:r>
+      <w:proofErr w:type="spellStart"/>
+      <w:r>
+        <w:rPr>
+          <w:rFonts w:ascii="Consolas" w:eastAsia="Times New Roman" w:hAnsi="Consolas" w:cs="Times New Roman"/>
+          <w:color w:val="000000"/>
+          <w:sz w:val="21"/>
+          <w:szCs w:val="21"/>
+          <w:lang w:eastAsia="fr-CH"/>
+        </w:rPr>
+        <w:t>t_course</w:t>
+      </w:r>
+      <w:proofErr w:type="spellEnd"/>
+      <w:r>
+        <w:rPr>
+          <w:rFonts w:ascii="Consolas" w:eastAsia="Times New Roman" w:hAnsi="Consolas" w:cs="Times New Roman"/>
+          <w:color w:val="000000"/>
+          <w:sz w:val="21"/>
+          <w:szCs w:val="21"/>
+          <w:lang w:eastAsia="fr-CH"/>
+        </w:rPr>
+        <w:t xml:space="preserve"> </w:t>
       </w:r>
     </w:p>
     <w:p>
@@ -1190,105 +1337,133 @@
           <w:ilvl w:val="0"/>
           <w:numId w:val="6"/>
         </w:numPr>
-      </w:pPr>
-      <w:r>
-        <w:t xml:space="preserve">Cette vue affiche le nom et le prénom de l’étudiant, </w:t>
-      </w:r>
-      <w:r>
-        <w:t>les jours et les périodes d’absences, ainsi que leur motif.</w:t>
-      </w:r>
-    </w:p>
-    <w:p>
-      <w:r>
-        <w:t>Modifie</w:t>
-      </w:r>
-      <w:r>
-        <w:t>r</w:t>
-      </w:r>
-      <w:r>
-        <w:t xml:space="preserve"> le fichier </w:t>
-      </w:r>
-      <w:proofErr w:type="spellStart"/>
-      <w:r>
-        <w:t>create_users</w:t>
-      </w:r>
-      <w:proofErr w:type="spellEnd"/>
-      <w:r>
-        <w:t xml:space="preserve"> pour ajouter un utilisateur « </w:t>
-      </w:r>
-      <w:proofErr w:type="spellStart"/>
-      <w:r>
-        <w:t>teacher</w:t>
-      </w:r>
-      <w:proofErr w:type="spellEnd"/>
-      <w:r>
-        <w:t xml:space="preserve"> » qui aussi consulter la vue </w:t>
-      </w:r>
-      <w:proofErr w:type="spellStart"/>
-      <w:r>
-        <w:t>v_absentStudents</w:t>
-      </w:r>
-      <w:proofErr w:type="spellEnd"/>
-      <w:r>
-        <w:t>.</w:t>
-      </w:r>
-    </w:p>
-    <w:p/>
-    <w:p>
-      <w:r>
-        <w:t xml:space="preserve">2. </w:t>
-      </w:r>
-      <w:r>
-        <w:t>Teste</w:t>
-      </w:r>
-      <w:r>
-        <w:t>r</w:t>
-      </w:r>
-      <w:r>
+        <w:shd w:val="clear" w:color="auto" w:fill="FFFFFF"/>
+        <w:spacing w:after="0" w:line="285" w:lineRule="atLeast"/>
+        <w:rPr>
+          <w:rFonts w:ascii="Consolas" w:eastAsia="Times New Roman" w:hAnsi="Consolas" w:cs="Times New Roman"/>
+          <w:color w:val="000000"/>
+          <w:sz w:val="21"/>
+          <w:szCs w:val="21"/>
+          <w:lang w:eastAsia="fr-CH"/>
+        </w:rPr>
+      </w:pPr>
+      <w:r>
+        <w:rPr>
+          <w:rFonts w:ascii="Consolas" w:eastAsia="Times New Roman" w:hAnsi="Consolas" w:cs="Times New Roman"/>
+          <w:color w:val="0000FF"/>
+          <w:sz w:val="21"/>
+          <w:szCs w:val="21"/>
+          <w:lang w:eastAsia="fr-CH"/>
+        </w:rPr>
+        <w:t>JOIN</w:t>
+      </w:r>
+      <w:r>
+        <w:rPr>
+          <w:rFonts w:ascii="Consolas" w:eastAsia="Times New Roman" w:hAnsi="Consolas" w:cs="Times New Roman"/>
+          <w:color w:val="000000"/>
+          <w:sz w:val="21"/>
+          <w:szCs w:val="21"/>
+          <w:lang w:eastAsia="fr-CH"/>
+        </w:rPr>
         <w:t xml:space="preserve"> </w:t>
       </w:r>
-      <w:r>
-        <w:t>la</w:t>
-      </w:r>
-      <w:r>
-        <w:t xml:space="preserve"> vue</w:t>
-      </w:r>
-      <w:r>
-        <w:t xml:space="preserve"> en </w:t>
-      </w:r>
-      <w:r>
-        <w:t>se</w:t>
-      </w:r>
-      <w:r>
-        <w:t xml:space="preserve"> connectant avec</w:t>
-      </w:r>
-      <w:r>
+      <w:proofErr w:type="spellStart"/>
+      <w:r>
+        <w:rPr>
+          <w:rFonts w:ascii="Consolas" w:eastAsia="Times New Roman" w:hAnsi="Consolas" w:cs="Times New Roman"/>
+          <w:color w:val="000000"/>
+          <w:sz w:val="21"/>
+          <w:szCs w:val="21"/>
+          <w:lang w:eastAsia="fr-CH"/>
+        </w:rPr>
+        <w:t>t_evaluation</w:t>
+      </w:r>
+      <w:proofErr w:type="spellEnd"/>
+      <w:r>
+        <w:rPr>
+          <w:rFonts w:ascii="Consolas" w:eastAsia="Times New Roman" w:hAnsi="Consolas" w:cs="Times New Roman"/>
+          <w:color w:val="000000"/>
+          <w:sz w:val="21"/>
+          <w:szCs w:val="21"/>
+          <w:lang w:eastAsia="fr-CH"/>
+        </w:rPr>
         <w:t xml:space="preserve"> </w:t>
       </w:r>
       <w:r>
-        <w:t xml:space="preserve">le compte </w:t>
-      </w:r>
-      <w:proofErr w:type="spellStart"/>
-      <w:r>
-        <w:t>teacher</w:t>
-      </w:r>
-      <w:proofErr w:type="spellEnd"/>
-      <w:r>
-        <w:t xml:space="preserve"> et sélectionner des élèves qui ont eu des absences au mois de </w:t>
-      </w:r>
-      <w:r>
-        <w:t>février</w:t>
-      </w:r>
-      <w:r>
-        <w:t xml:space="preserve"> 2024</w:t>
-      </w:r>
-      <w:r>
-        <w:t>.</w:t>
-      </w:r>
-    </w:p>
-    <w:p>
-      <w:r>
-        <w:t>Indices :</w:t>
+        <w:rPr>
+          <w:rFonts w:ascii="Consolas" w:eastAsia="Times New Roman" w:hAnsi="Consolas" w:cs="Times New Roman"/>
+          <w:color w:val="0000FF"/>
+          <w:sz w:val="21"/>
+          <w:szCs w:val="21"/>
+          <w:lang w:eastAsia="fr-CH"/>
+        </w:rPr>
+        <w:t>ON</w:t>
+      </w:r>
+      <w:r>
+        <w:rPr>
+          <w:rFonts w:ascii="Consolas" w:eastAsia="Times New Roman" w:hAnsi="Consolas" w:cs="Times New Roman"/>
+          <w:color w:val="000000"/>
+          <w:sz w:val="21"/>
+          <w:szCs w:val="21"/>
+          <w:lang w:eastAsia="fr-CH"/>
+        </w:rPr>
+        <w:t xml:space="preserve"> </w:t>
+      </w:r>
+      <w:proofErr w:type="spellStart"/>
+      <w:r>
+        <w:rPr>
+          <w:rFonts w:ascii="Consolas" w:eastAsia="Times New Roman" w:hAnsi="Consolas" w:cs="Times New Roman"/>
+          <w:color w:val="000000"/>
+          <w:sz w:val="21"/>
+          <w:szCs w:val="21"/>
+          <w:lang w:eastAsia="fr-CH"/>
+        </w:rPr>
+        <w:t>t_</w:t>
+      </w:r>
+      <w:proofErr w:type="gramStart"/>
+      <w:r>
+        <w:rPr>
+          <w:rFonts w:ascii="Consolas" w:eastAsia="Times New Roman" w:hAnsi="Consolas" w:cs="Times New Roman"/>
+          <w:color w:val="000000"/>
+          <w:sz w:val="21"/>
+          <w:szCs w:val="21"/>
+          <w:lang w:eastAsia="fr-CH"/>
+        </w:rPr>
+        <w:t>course.idCourse</w:t>
+      </w:r>
+      <w:proofErr w:type="spellEnd"/>
+      <w:proofErr w:type="gramEnd"/>
+      <w:r>
+        <w:rPr>
+          <w:rFonts w:ascii="Consolas" w:eastAsia="Times New Roman" w:hAnsi="Consolas" w:cs="Times New Roman"/>
+          <w:color w:val="000000"/>
+          <w:sz w:val="21"/>
+          <w:szCs w:val="21"/>
+          <w:lang w:eastAsia="fr-CH"/>
+        </w:rPr>
+        <w:t xml:space="preserve"> = </w:t>
+      </w:r>
+      <w:proofErr w:type="spellStart"/>
+      <w:r>
+        <w:rPr>
+          <w:rFonts w:ascii="Consolas" w:eastAsia="Times New Roman" w:hAnsi="Consolas" w:cs="Times New Roman"/>
+          <w:color w:val="000000"/>
+          <w:sz w:val="21"/>
+          <w:szCs w:val="21"/>
+          <w:lang w:eastAsia="fr-CH"/>
+        </w:rPr>
+        <w:t>t_evaluation.idCourse</w:t>
+      </w:r>
+      <w:proofErr w:type="spellEnd"/>
+      <w:r>
+        <w:rPr>
+          <w:rFonts w:ascii="Consolas" w:eastAsia="Times New Roman" w:hAnsi="Consolas" w:cs="Times New Roman"/>
+          <w:color w:val="000000"/>
+          <w:sz w:val="21"/>
+          <w:szCs w:val="21"/>
+          <w:lang w:eastAsia="fr-CH"/>
+        </w:rPr>
+        <w:t xml:space="preserve"> </w:t>
       </w:r>
     </w:p>
     <w:p>
@@ -1298,51 +1473,350 @@
           <w:ilvl w:val="0"/>
           <w:numId w:val="6"/>
         </w:numPr>
-      </w:pPr>
-      <w:proofErr w:type="spellStart"/>
-      <w:r>
-        <w:t>Utilise</w:t>
-      </w:r>
-      <w:r>
-        <w:t>n</w:t>
-      </w:r>
-      <w:proofErr w:type="spellEnd"/>
-      <w:r>
+        <w:shd w:val="clear" w:color="auto" w:fill="FFFFFF"/>
+        <w:spacing w:after="0" w:line="285" w:lineRule="atLeast"/>
+        <w:rPr>
+          <w:rFonts w:ascii="Consolas" w:eastAsia="Times New Roman" w:hAnsi="Consolas" w:cs="Times New Roman"/>
+          <w:color w:val="000000"/>
+          <w:sz w:val="21"/>
+          <w:szCs w:val="21"/>
+          <w:lang w:eastAsia="fr-CH"/>
+        </w:rPr>
+      </w:pPr>
+      <w:r>
+        <w:rPr>
+          <w:rFonts w:ascii="Consolas" w:eastAsia="Times New Roman" w:hAnsi="Consolas" w:cs="Times New Roman"/>
+          <w:color w:val="0000FF"/>
+          <w:sz w:val="21"/>
+          <w:szCs w:val="21"/>
+          <w:lang w:eastAsia="fr-CH"/>
+        </w:rPr>
+        <w:t>JOIN</w:t>
+      </w:r>
+      <w:r>
+        <w:rPr>
+          <w:rFonts w:ascii="Consolas" w:eastAsia="Times New Roman" w:hAnsi="Consolas" w:cs="Times New Roman"/>
+          <w:color w:val="000000"/>
+          <w:sz w:val="21"/>
+          <w:szCs w:val="21"/>
+          <w:lang w:eastAsia="fr-CH"/>
+        </w:rPr>
         <w:t xml:space="preserve"> </w:t>
       </w:r>
+      <w:proofErr w:type="spellStart"/>
+      <w:r>
+        <w:rPr>
+          <w:rFonts w:ascii="Consolas" w:eastAsia="Times New Roman" w:hAnsi="Consolas" w:cs="Times New Roman"/>
+          <w:color w:val="000000"/>
+          <w:sz w:val="21"/>
+          <w:szCs w:val="21"/>
+          <w:lang w:eastAsia="fr-CH"/>
+        </w:rPr>
+        <w:t>t_student</w:t>
+      </w:r>
+      <w:proofErr w:type="spellEnd"/>
+      <w:r>
+        <w:rPr>
+          <w:rFonts w:ascii="Consolas" w:eastAsia="Times New Roman" w:hAnsi="Consolas" w:cs="Times New Roman"/>
+          <w:color w:val="000000"/>
+          <w:sz w:val="21"/>
+          <w:szCs w:val="21"/>
+          <w:lang w:eastAsia="fr-CH"/>
+        </w:rPr>
+        <w:t xml:space="preserve"> </w:t>
+      </w:r>
+      <w:r>
+        <w:rPr>
+          <w:rFonts w:ascii="Consolas" w:eastAsia="Times New Roman" w:hAnsi="Consolas" w:cs="Times New Roman"/>
+          <w:color w:val="0000FF"/>
+          <w:sz w:val="21"/>
+          <w:szCs w:val="21"/>
+          <w:lang w:eastAsia="fr-CH"/>
+        </w:rPr>
+        <w:t>ON</w:t>
+      </w:r>
+      <w:r>
+        <w:rPr>
+          <w:rFonts w:ascii="Consolas" w:eastAsia="Times New Roman" w:hAnsi="Consolas" w:cs="Times New Roman"/>
+          <w:color w:val="000000"/>
+          <w:sz w:val="21"/>
+          <w:szCs w:val="21"/>
+          <w:lang w:eastAsia="fr-CH"/>
+        </w:rPr>
+        <w:t xml:space="preserve"> </w:t>
+      </w:r>
+      <w:proofErr w:type="spellStart"/>
+      <w:r>
+        <w:rPr>
+          <w:rFonts w:ascii="Consolas" w:eastAsia="Times New Roman" w:hAnsi="Consolas" w:cs="Times New Roman"/>
+          <w:color w:val="000000"/>
+          <w:sz w:val="21"/>
+          <w:szCs w:val="21"/>
+          <w:lang w:eastAsia="fr-CH"/>
+        </w:rPr>
+        <w:t>t_</w:t>
+      </w:r>
       <w:proofErr w:type="gramStart"/>
       <w:r>
-        <w:t>MONTH</w:t>
-      </w:r>
-      <w:r>
-        <w:t>(</w:t>
-      </w:r>
-      <w:proofErr w:type="spellStart"/>
+        <w:rPr>
+          <w:rFonts w:ascii="Consolas" w:eastAsia="Times New Roman" w:hAnsi="Consolas" w:cs="Times New Roman"/>
+          <w:color w:val="000000"/>
+          <w:sz w:val="21"/>
+          <w:szCs w:val="21"/>
+          <w:lang w:eastAsia="fr-CH"/>
+        </w:rPr>
+        <w:t>student.idStudent</w:t>
+      </w:r>
+      <w:proofErr w:type="spellEnd"/>
       <w:proofErr w:type="gramEnd"/>
       <w:r>
         <w:rPr>
+          <w:rFonts w:ascii="Consolas" w:eastAsia="Times New Roman" w:hAnsi="Consolas" w:cs="Times New Roman"/>
+          <w:color w:val="000000"/>
+          <w:sz w:val="21"/>
+          <w:szCs w:val="21"/>
+          <w:lang w:eastAsia="fr-CH"/>
+        </w:rPr>
+        <w:t xml:space="preserve"> = </w:t>
+      </w:r>
+      <w:proofErr w:type="spellStart"/>
+      <w:r>
+        <w:rPr>
+          <w:rFonts w:ascii="Consolas" w:eastAsia="Times New Roman" w:hAnsi="Consolas" w:cs="Times New Roman"/>
+          <w:color w:val="000000"/>
+          <w:sz w:val="21"/>
+          <w:szCs w:val="21"/>
+          <w:lang w:eastAsia="fr-CH"/>
+        </w:rPr>
+        <w:t>t_evaluation.idStudent</w:t>
+      </w:r>
+      <w:proofErr w:type="spellEnd"/>
+      <w:r>
+        <w:rPr>
+          <w:rFonts w:ascii="Consolas" w:eastAsia="Times New Roman" w:hAnsi="Consolas" w:cs="Times New Roman"/>
+          <w:color w:val="000000"/>
+          <w:sz w:val="21"/>
+          <w:szCs w:val="21"/>
+          <w:lang w:eastAsia="fr-CH"/>
+        </w:rPr>
+        <w:t>;</w:t>
+      </w:r>
+    </w:p>
+    <w:p/>
+    <w:p/>
+    <w:p/>
+    <w:p/>
+    <w:p/>
+    <w:p>
+      <w:r>
+        <w:lastRenderedPageBreak/>
+        <w:t xml:space="preserve">Modifiez le fichier </w:t>
+      </w:r>
+      <w:r>
+        <w:t>3_</w:t>
+      </w:r>
+      <w:r>
+        <w:t>create_users pour ajouter un utilisateur « </w:t>
+      </w:r>
+      <w:proofErr w:type="spellStart"/>
+      <w:r>
+        <w:t>teacher</w:t>
+      </w:r>
+      <w:proofErr w:type="spellEnd"/>
+      <w:r>
+        <w:t xml:space="preserve"> » qui ne puisse que consulter la vue </w:t>
+      </w:r>
+      <w:proofErr w:type="spellStart"/>
+      <w:r>
+        <w:t>v_studentsGrades</w:t>
+      </w:r>
+      <w:proofErr w:type="spellEnd"/>
+      <w:r>
+        <w:t>.</w:t>
+      </w:r>
+    </w:p>
+    <w:p>
+      <w:pPr>
+        <w:rPr>
+          <w:rFonts w:ascii="Courier New" w:hAnsi="Courier New" w:cs="Courier New"/>
           <w:i/>
           <w:iCs/>
-        </w:rPr>
-        <w:t>une_certaine_date</w:t>
-      </w:r>
-      <w:proofErr w:type="spellEnd"/>
-      <w:r>
-        <w:rPr>
+          <w:lang w:val="en-US"/>
+        </w:rPr>
+      </w:pPr>
+      <w:r>
+        <w:rPr>
+          <w:rFonts w:ascii="Courier New" w:hAnsi="Courier New" w:cs="Courier New"/>
           <w:i/>
           <w:iCs/>
-        </w:rPr>
-        <w:t>)</w:t>
-      </w:r>
-      <w:r>
-        <w:rPr>
+          <w:lang w:val="en-US"/>
+        </w:rPr>
+        <w:t>CREATE USER IF NOT EXISTS 'teacher'@'%' IDENTIFIED BY 'teacher123</w:t>
+      </w:r>
+      <w:proofErr w:type="gramStart"/>
+      <w:r>
+        <w:rPr>
+          <w:rFonts w:ascii="Courier New" w:hAnsi="Courier New" w:cs="Courier New"/>
           <w:i/>
           <w:iCs/>
-        </w:rPr>
-        <w:t xml:space="preserve"> ..</w:t>
-      </w:r>
-      <w:r>
-        <w:t>.</w:t>
+          <w:lang w:val="en-US"/>
+        </w:rPr>
+        <w:t>';</w:t>
+      </w:r>
+      <w:proofErr w:type="gramEnd"/>
+    </w:p>
+    <w:p>
+      <w:pPr>
+        <w:rPr>
+          <w:rFonts w:ascii="Courier New" w:hAnsi="Courier New" w:cs="Courier New"/>
+          <w:i/>
+          <w:iCs/>
+          <w:lang w:val="en-US"/>
+        </w:rPr>
+      </w:pPr>
+      <w:r>
+        <w:rPr>
+          <w:rFonts w:ascii="Courier New" w:hAnsi="Courier New" w:cs="Courier New"/>
+          <w:i/>
+          <w:iCs/>
+          <w:lang w:val="en-US"/>
+        </w:rPr>
+        <w:t xml:space="preserve">GRANT SELECT ON </w:t>
+      </w:r>
+      <w:proofErr w:type="spellStart"/>
+      <w:r>
+        <w:rPr>
+          <w:rFonts w:ascii="Courier New" w:hAnsi="Courier New" w:cs="Courier New"/>
+          <w:i/>
+          <w:iCs/>
+          <w:lang w:val="en-US"/>
+        </w:rPr>
+        <w:t>db_</w:t>
+      </w:r>
+      <w:proofErr w:type="gramStart"/>
+      <w:r>
+        <w:rPr>
+          <w:rFonts w:ascii="Courier New" w:hAnsi="Courier New" w:cs="Courier New"/>
+          <w:i/>
+          <w:iCs/>
+          <w:lang w:val="en-US"/>
+        </w:rPr>
+        <w:t>students.v</w:t>
+      </w:r>
+      <w:proofErr w:type="gramEnd"/>
+      <w:r>
+        <w:rPr>
+          <w:rFonts w:ascii="Courier New" w:hAnsi="Courier New" w:cs="Courier New"/>
+          <w:i/>
+          <w:iCs/>
+          <w:lang w:val="en-US"/>
+        </w:rPr>
+        <w:t>_studentsGrades</w:t>
+      </w:r>
+      <w:proofErr w:type="spellEnd"/>
+      <w:r>
+        <w:rPr>
+          <w:rFonts w:ascii="Courier New" w:hAnsi="Courier New" w:cs="Courier New"/>
+          <w:i/>
+          <w:iCs/>
+          <w:lang w:val="en-US"/>
+        </w:rPr>
+        <w:t xml:space="preserve"> TO 'teacher'@'%';</w:t>
+      </w:r>
+    </w:p>
+    <w:p>
+      <w:pPr>
+        <w:rPr>
+          <w:rFonts w:ascii="Courier New" w:hAnsi="Courier New" w:cs="Courier New"/>
+          <w:i/>
+          <w:iCs/>
+          <w:lang w:val="en-US"/>
+        </w:rPr>
+      </w:pPr>
+      <w:r>
+        <w:rPr>
+          <w:rFonts w:ascii="Courier New" w:hAnsi="Courier New" w:cs="Courier New"/>
+          <w:i/>
+          <w:iCs/>
+        </w:rPr>
+        <w:t xml:space="preserve">FLUSH </w:t>
+      </w:r>
+      <w:proofErr w:type="gramStart"/>
+      <w:r>
+        <w:rPr>
+          <w:rFonts w:ascii="Courier New" w:hAnsi="Courier New" w:cs="Courier New"/>
+          <w:i/>
+          <w:iCs/>
+        </w:rPr>
+        <w:t>PRIVILEGES;</w:t>
+      </w:r>
+      <w:proofErr w:type="gramEnd"/>
+    </w:p>
+    <w:p>
+      <w:r>
+        <w:t>Modifiez le fichier docker-</w:t>
+      </w:r>
+      <w:proofErr w:type="spellStart"/>
+      <w:r>
+        <w:t>compose.yml</w:t>
+      </w:r>
+      <w:proofErr w:type="spellEnd"/>
+      <w:r>
+        <w:t xml:space="preserve"> pour </w:t>
+      </w:r>
+      <w:r>
+        <w:t xml:space="preserve">que le script </w:t>
+      </w:r>
+      <w:r>
+        <w:t>2_</w:t>
+      </w:r>
+      <w:r>
+        <w:t>create_views.sql soit automatiquement appelé à la création.</w:t>
+      </w:r>
+    </w:p>
+    <w:p>
+      <w:pPr>
+        <w:rPr>
+          <w:rFonts w:ascii="Courier New" w:hAnsi="Courier New" w:cs="Courier New"/>
+          <w:lang w:val="en-US"/>
+        </w:rPr>
+      </w:pPr>
+      <w:r>
+        <w:rPr>
+          <w:rFonts w:ascii="Courier New" w:hAnsi="Courier New" w:cs="Courier New"/>
+          <w:lang w:val="en-US"/>
+        </w:rPr>
+        <w:t>- ./2_create_views.sql:/docker-entrypoint-initdb.d/2_create_views.sql</w:t>
+      </w:r>
+    </w:p>
+    <w:p>
+      <w:pPr>
+        <w:pStyle w:val="Titre2"/>
+      </w:pPr>
+      <w:r>
+        <w:t>Les étudiants en difficulté et leurs notes</w:t>
+      </w:r>
+    </w:p>
+    <w:p>
+      <w:r>
+        <w:t xml:space="preserve">Modifiez le fichier </w:t>
+      </w:r>
+      <w:r>
+        <w:rPr>
+          <w:b/>
+          <w:bCs/>
+        </w:rPr>
+        <w:t>2_c</w:t>
+      </w:r>
+      <w:r>
+        <w:rPr>
+          <w:b/>
+          <w:bCs/>
+        </w:rPr>
+        <w:t>reate_views.sql</w:t>
+      </w:r>
+      <w:r>
+        <w:t>, de telle sorte à ce que :</w:t>
       </w:r>
     </w:p>
     <w:p>
@@ -1354,6 +1828,1128 @@
         </w:numPr>
       </w:pPr>
       <w:r>
+        <w:t xml:space="preserve">Une vue </w:t>
+      </w:r>
+      <w:proofErr w:type="spellStart"/>
+      <w:r>
+        <w:t>v_studentsBadGrades</w:t>
+      </w:r>
+      <w:proofErr w:type="spellEnd"/>
+      <w:r>
+        <w:t xml:space="preserve"> soit présente.</w:t>
+      </w:r>
+    </w:p>
+    <w:p>
+      <w:pPr>
+        <w:pStyle w:val="Paragraphedeliste"/>
+        <w:numPr>
+          <w:ilvl w:val="0"/>
+          <w:numId w:val="6"/>
+        </w:numPr>
+      </w:pPr>
+      <w:r>
+        <w:t xml:space="preserve">Cette vue affiche le nom et le prénom de l’étudiant, le cours évalué, la date d’évaluation et la note obtenue à condition que la note soit inférieure à </w:t>
+      </w:r>
+      <w:r>
+        <w:t>4.0.</w:t>
+      </w:r>
+    </w:p>
+    <w:p>
+      <w:pPr>
+        <w:rPr>
+          <w:rFonts w:ascii="Courier New" w:hAnsi="Courier New" w:cs="Courier New"/>
+          <w:lang w:val="en-US"/>
+        </w:rPr>
+      </w:pPr>
+      <w:r>
+        <w:rPr>
+          <w:rFonts w:ascii="Courier New" w:hAnsi="Courier New" w:cs="Courier New"/>
+          <w:lang w:val="en-US"/>
+        </w:rPr>
+        <w:t xml:space="preserve">CREATE OR REPLACE VIEW </w:t>
+      </w:r>
+      <w:proofErr w:type="spellStart"/>
+      <w:r>
+        <w:rPr>
+          <w:rFonts w:ascii="Courier New" w:hAnsi="Courier New" w:cs="Courier New"/>
+          <w:lang w:val="en-US"/>
+        </w:rPr>
+        <w:t>v_studentsBadGrades</w:t>
+      </w:r>
+      <w:proofErr w:type="spellEnd"/>
+      <w:r>
+        <w:rPr>
+          <w:rFonts w:ascii="Courier New" w:hAnsi="Courier New" w:cs="Courier New"/>
+          <w:lang w:val="en-US"/>
+        </w:rPr>
+        <w:t xml:space="preserve"> AS</w:t>
+      </w:r>
+    </w:p>
+    <w:p>
+      <w:pPr>
+        <w:rPr>
+          <w:rFonts w:ascii="Courier New" w:hAnsi="Courier New" w:cs="Courier New"/>
+          <w:lang w:val="en-US"/>
+        </w:rPr>
+      </w:pPr>
+      <w:r>
+        <w:rPr>
+          <w:rFonts w:ascii="Courier New" w:hAnsi="Courier New" w:cs="Courier New"/>
+          <w:lang w:val="en-US"/>
+        </w:rPr>
+        <w:t xml:space="preserve">SELECT </w:t>
+      </w:r>
+      <w:proofErr w:type="spellStart"/>
+      <w:r>
+        <w:rPr>
+          <w:rFonts w:ascii="Courier New" w:hAnsi="Courier New" w:cs="Courier New"/>
+          <w:lang w:val="en-US"/>
+        </w:rPr>
+        <w:t>stuName</w:t>
+      </w:r>
+      <w:proofErr w:type="spellEnd"/>
+      <w:r>
+        <w:rPr>
+          <w:rFonts w:ascii="Courier New" w:hAnsi="Courier New" w:cs="Courier New"/>
+          <w:lang w:val="en-US"/>
+        </w:rPr>
+        <w:t xml:space="preserve">, </w:t>
+      </w:r>
+      <w:proofErr w:type="spellStart"/>
+      <w:r>
+        <w:rPr>
+          <w:rFonts w:ascii="Courier New" w:hAnsi="Courier New" w:cs="Courier New"/>
+          <w:lang w:val="en-US"/>
+        </w:rPr>
+        <w:t>stufirstName</w:t>
+      </w:r>
+      <w:proofErr w:type="spellEnd"/>
+      <w:r>
+        <w:rPr>
+          <w:rFonts w:ascii="Courier New" w:hAnsi="Courier New" w:cs="Courier New"/>
+          <w:lang w:val="en-US"/>
+        </w:rPr>
+        <w:t xml:space="preserve">, </w:t>
+      </w:r>
+      <w:proofErr w:type="spellStart"/>
+      <w:r>
+        <w:rPr>
+          <w:rFonts w:ascii="Courier New" w:hAnsi="Courier New" w:cs="Courier New"/>
+          <w:lang w:val="en-US"/>
+        </w:rPr>
+        <w:t>evaGrade</w:t>
+      </w:r>
+      <w:proofErr w:type="spellEnd"/>
+      <w:r>
+        <w:rPr>
+          <w:rFonts w:ascii="Courier New" w:hAnsi="Courier New" w:cs="Courier New"/>
+          <w:lang w:val="en-US"/>
+        </w:rPr>
+        <w:t xml:space="preserve">, </w:t>
+      </w:r>
+      <w:proofErr w:type="spellStart"/>
+      <w:r>
+        <w:rPr>
+          <w:rFonts w:ascii="Courier New" w:hAnsi="Courier New" w:cs="Courier New"/>
+          <w:lang w:val="en-US"/>
+        </w:rPr>
+        <w:t>evaDate</w:t>
+      </w:r>
+      <w:proofErr w:type="spellEnd"/>
+      <w:r>
+        <w:rPr>
+          <w:rFonts w:ascii="Courier New" w:hAnsi="Courier New" w:cs="Courier New"/>
+          <w:lang w:val="en-US"/>
+        </w:rPr>
+        <w:t xml:space="preserve">, </w:t>
+      </w:r>
+      <w:proofErr w:type="spellStart"/>
+      <w:r>
+        <w:rPr>
+          <w:rFonts w:ascii="Courier New" w:hAnsi="Courier New" w:cs="Courier New"/>
+          <w:lang w:val="en-US"/>
+        </w:rPr>
+        <w:t>courName</w:t>
+      </w:r>
+      <w:proofErr w:type="spellEnd"/>
+      <w:r>
+        <w:rPr>
+          <w:rFonts w:ascii="Courier New" w:hAnsi="Courier New" w:cs="Courier New"/>
+          <w:lang w:val="en-US"/>
+        </w:rPr>
+        <w:t xml:space="preserve"> </w:t>
+      </w:r>
+    </w:p>
+    <w:p>
+      <w:pPr>
+        <w:rPr>
+          <w:rFonts w:ascii="Courier New" w:hAnsi="Courier New" w:cs="Courier New"/>
+          <w:lang w:val="en-US"/>
+        </w:rPr>
+      </w:pPr>
+      <w:r>
+        <w:rPr>
+          <w:rFonts w:ascii="Courier New" w:hAnsi="Courier New" w:cs="Courier New"/>
+          <w:lang w:val="en-US"/>
+        </w:rPr>
+        <w:t xml:space="preserve">FROM </w:t>
+      </w:r>
+      <w:proofErr w:type="spellStart"/>
+      <w:r>
+        <w:rPr>
+          <w:rFonts w:ascii="Courier New" w:hAnsi="Courier New" w:cs="Courier New"/>
+          <w:lang w:val="en-US"/>
+        </w:rPr>
+        <w:t>t_course</w:t>
+      </w:r>
+      <w:proofErr w:type="spellEnd"/>
+      <w:r>
+        <w:rPr>
+          <w:rFonts w:ascii="Courier New" w:hAnsi="Courier New" w:cs="Courier New"/>
+          <w:lang w:val="en-US"/>
+        </w:rPr>
+        <w:t xml:space="preserve"> </w:t>
+      </w:r>
+    </w:p>
+    <w:p>
+      <w:pPr>
+        <w:rPr>
+          <w:rFonts w:ascii="Courier New" w:hAnsi="Courier New" w:cs="Courier New"/>
+          <w:lang w:val="en-US"/>
+        </w:rPr>
+      </w:pPr>
+      <w:r>
+        <w:rPr>
+          <w:rFonts w:ascii="Courier New" w:hAnsi="Courier New" w:cs="Courier New"/>
+          <w:lang w:val="en-US"/>
+        </w:rPr>
+        <w:t xml:space="preserve">JOIN </w:t>
+      </w:r>
+      <w:proofErr w:type="spellStart"/>
+      <w:r>
+        <w:rPr>
+          <w:rFonts w:ascii="Courier New" w:hAnsi="Courier New" w:cs="Courier New"/>
+          <w:lang w:val="en-US"/>
+        </w:rPr>
+        <w:t>t_evaluation</w:t>
+      </w:r>
+      <w:proofErr w:type="spellEnd"/>
+      <w:r>
+        <w:rPr>
+          <w:rFonts w:ascii="Courier New" w:hAnsi="Courier New" w:cs="Courier New"/>
+          <w:lang w:val="en-US"/>
+        </w:rPr>
+        <w:t xml:space="preserve"> ON </w:t>
+      </w:r>
+      <w:proofErr w:type="spellStart"/>
+      <w:r>
+        <w:rPr>
+          <w:rFonts w:ascii="Courier New" w:hAnsi="Courier New" w:cs="Courier New"/>
+          <w:lang w:val="en-US"/>
+        </w:rPr>
+        <w:t>t_</w:t>
+      </w:r>
+      <w:proofErr w:type="gramStart"/>
+      <w:r>
+        <w:rPr>
+          <w:rFonts w:ascii="Courier New" w:hAnsi="Courier New" w:cs="Courier New"/>
+          <w:lang w:val="en-US"/>
+        </w:rPr>
+        <w:t>course.idCourse</w:t>
+      </w:r>
+      <w:proofErr w:type="spellEnd"/>
+      <w:proofErr w:type="gramEnd"/>
+      <w:r>
+        <w:rPr>
+          <w:rFonts w:ascii="Courier New" w:hAnsi="Courier New" w:cs="Courier New"/>
+          <w:lang w:val="en-US"/>
+        </w:rPr>
+        <w:t xml:space="preserve"> = </w:t>
+      </w:r>
+      <w:proofErr w:type="spellStart"/>
+      <w:r>
+        <w:rPr>
+          <w:rFonts w:ascii="Courier New" w:hAnsi="Courier New" w:cs="Courier New"/>
+          <w:lang w:val="en-US"/>
+        </w:rPr>
+        <w:t>t_evaluation.idCourse</w:t>
+      </w:r>
+      <w:proofErr w:type="spellEnd"/>
+      <w:r>
+        <w:rPr>
+          <w:rFonts w:ascii="Courier New" w:hAnsi="Courier New" w:cs="Courier New"/>
+          <w:lang w:val="en-US"/>
+        </w:rPr>
+        <w:t xml:space="preserve"> </w:t>
+      </w:r>
+    </w:p>
+    <w:p>
+      <w:pPr>
+        <w:rPr>
+          <w:rFonts w:ascii="Courier New" w:hAnsi="Courier New" w:cs="Courier New"/>
+          <w:lang w:val="en-US"/>
+        </w:rPr>
+      </w:pPr>
+      <w:r>
+        <w:rPr>
+          <w:rFonts w:ascii="Courier New" w:hAnsi="Courier New" w:cs="Courier New"/>
+          <w:lang w:val="en-US"/>
+        </w:rPr>
+        <w:t xml:space="preserve">JOIN </w:t>
+      </w:r>
+      <w:proofErr w:type="spellStart"/>
+      <w:r>
+        <w:rPr>
+          <w:rFonts w:ascii="Courier New" w:hAnsi="Courier New" w:cs="Courier New"/>
+          <w:lang w:val="en-US"/>
+        </w:rPr>
+        <w:t>t_student</w:t>
+      </w:r>
+      <w:proofErr w:type="spellEnd"/>
+      <w:r>
+        <w:rPr>
+          <w:rFonts w:ascii="Courier New" w:hAnsi="Courier New" w:cs="Courier New"/>
+          <w:lang w:val="en-US"/>
+        </w:rPr>
+        <w:t xml:space="preserve"> ON </w:t>
+      </w:r>
+      <w:proofErr w:type="spellStart"/>
+      <w:r>
+        <w:rPr>
+          <w:rFonts w:ascii="Courier New" w:hAnsi="Courier New" w:cs="Courier New"/>
+          <w:lang w:val="en-US"/>
+        </w:rPr>
+        <w:t>t_</w:t>
+      </w:r>
+      <w:proofErr w:type="gramStart"/>
+      <w:r>
+        <w:rPr>
+          <w:rFonts w:ascii="Courier New" w:hAnsi="Courier New" w:cs="Courier New"/>
+          <w:lang w:val="en-US"/>
+        </w:rPr>
+        <w:t>student.idStudent</w:t>
+      </w:r>
+      <w:proofErr w:type="spellEnd"/>
+      <w:proofErr w:type="gramEnd"/>
+      <w:r>
+        <w:rPr>
+          <w:rFonts w:ascii="Courier New" w:hAnsi="Courier New" w:cs="Courier New"/>
+          <w:lang w:val="en-US"/>
+        </w:rPr>
+        <w:t xml:space="preserve"> = </w:t>
+      </w:r>
+      <w:proofErr w:type="spellStart"/>
+      <w:r>
+        <w:rPr>
+          <w:rFonts w:ascii="Courier New" w:hAnsi="Courier New" w:cs="Courier New"/>
+          <w:lang w:val="en-US"/>
+        </w:rPr>
+        <w:t>t_evaluation.idStudent</w:t>
+      </w:r>
+      <w:proofErr w:type="spellEnd"/>
+    </w:p>
+    <w:p>
+      <w:pPr>
+        <w:rPr>
+          <w:rFonts w:ascii="Courier New" w:hAnsi="Courier New" w:cs="Courier New"/>
+        </w:rPr>
+      </w:pPr>
+      <w:r>
+        <w:rPr>
+          <w:rFonts w:ascii="Courier New" w:hAnsi="Courier New" w:cs="Courier New"/>
+        </w:rPr>
+        <w:t xml:space="preserve">WHERE </w:t>
+      </w:r>
+      <w:proofErr w:type="spellStart"/>
+      <w:r>
+        <w:rPr>
+          <w:rFonts w:ascii="Courier New" w:hAnsi="Courier New" w:cs="Courier New"/>
+        </w:rPr>
+        <w:t>evaGrade</w:t>
+      </w:r>
+      <w:proofErr w:type="spellEnd"/>
+      <w:r>
+        <w:rPr>
+          <w:rFonts w:ascii="Courier New" w:hAnsi="Courier New" w:cs="Courier New"/>
+        </w:rPr>
+        <w:t xml:space="preserve"> &lt; 4.0;</w:t>
+      </w:r>
+    </w:p>
+    <w:p>
+      <w:pPr>
+        <w:rPr>
+          <w:rFonts w:ascii="Courier New" w:hAnsi="Courier New" w:cs="Courier New"/>
+        </w:rPr>
+      </w:pPr>
+    </w:p>
+    <w:p>
+      <w:pPr>
+        <w:rPr>
+          <w:rFonts w:ascii="Courier New" w:hAnsi="Courier New" w:cs="Courier New"/>
+        </w:rPr>
+      </w:pPr>
+    </w:p>
+    <w:p>
+      <w:pPr>
+        <w:rPr>
+          <w:rFonts w:ascii="Courier New" w:hAnsi="Courier New" w:cs="Courier New"/>
+        </w:rPr>
+      </w:pPr>
+    </w:p>
+    <w:p>
+      <w:pPr>
+        <w:rPr>
+          <w:rFonts w:ascii="Courier New" w:hAnsi="Courier New" w:cs="Courier New"/>
+        </w:rPr>
+      </w:pPr>
+    </w:p>
+    <w:p>
+      <w:r>
+        <w:lastRenderedPageBreak/>
+        <w:t xml:space="preserve">Modifiez le fichier </w:t>
+      </w:r>
+      <w:r>
+        <w:t>3_</w:t>
+      </w:r>
+      <w:r>
+        <w:t>create_users pour ajouter un utilisateur « </w:t>
+      </w:r>
+      <w:proofErr w:type="spellStart"/>
+      <w:r>
+        <w:t>teacher</w:t>
+      </w:r>
+      <w:proofErr w:type="spellEnd"/>
+      <w:r>
+        <w:t xml:space="preserve"> » qui </w:t>
+      </w:r>
+      <w:r>
+        <w:t xml:space="preserve">aussi consulter la vue </w:t>
+      </w:r>
+      <w:proofErr w:type="spellStart"/>
+      <w:r>
+        <w:t>v_studentsBadGrades</w:t>
+      </w:r>
+      <w:proofErr w:type="spellEnd"/>
+      <w:r>
+        <w:t>.</w:t>
+      </w:r>
+    </w:p>
+    <w:p/>
+    <w:p>
+      <w:pPr>
+        <w:rPr>
+          <w:rFonts w:ascii="Courier New" w:hAnsi="Courier New" w:cs="Courier New"/>
+          <w:lang w:val="en-US"/>
+        </w:rPr>
+      </w:pPr>
+      <w:r>
+        <w:rPr>
+          <w:rFonts w:ascii="Courier New" w:hAnsi="Courier New" w:cs="Courier New"/>
+          <w:lang w:val="en-US"/>
+        </w:rPr>
+        <w:t>CREATE USER IF NOT EXISTS 'teacher'@'%' IDENTIFIED BY 'teacher123</w:t>
+      </w:r>
+      <w:proofErr w:type="gramStart"/>
+      <w:r>
+        <w:rPr>
+          <w:rFonts w:ascii="Courier New" w:hAnsi="Courier New" w:cs="Courier New"/>
+          <w:lang w:val="en-US"/>
+        </w:rPr>
+        <w:t>';</w:t>
+      </w:r>
+      <w:proofErr w:type="gramEnd"/>
+    </w:p>
+    <w:p>
+      <w:pPr>
+        <w:rPr>
+          <w:rFonts w:ascii="Courier New" w:hAnsi="Courier New" w:cs="Courier New"/>
+          <w:lang w:val="en-US"/>
+        </w:rPr>
+      </w:pPr>
+      <w:r>
+        <w:rPr>
+          <w:rFonts w:ascii="Courier New" w:hAnsi="Courier New" w:cs="Courier New"/>
+          <w:lang w:val="en-US"/>
+        </w:rPr>
+        <w:t xml:space="preserve">GRANT SELECT ON </w:t>
+      </w:r>
+      <w:proofErr w:type="spellStart"/>
+      <w:r>
+        <w:rPr>
+          <w:rFonts w:ascii="Courier New" w:hAnsi="Courier New" w:cs="Courier New"/>
+          <w:lang w:val="en-US"/>
+        </w:rPr>
+        <w:t>db_</w:t>
+      </w:r>
+      <w:proofErr w:type="gramStart"/>
+      <w:r>
+        <w:rPr>
+          <w:rFonts w:ascii="Courier New" w:hAnsi="Courier New" w:cs="Courier New"/>
+          <w:lang w:val="en-US"/>
+        </w:rPr>
+        <w:t>students.v</w:t>
+      </w:r>
+      <w:proofErr w:type="gramEnd"/>
+      <w:r>
+        <w:rPr>
+          <w:rFonts w:ascii="Courier New" w:hAnsi="Courier New" w:cs="Courier New"/>
+          <w:lang w:val="en-US"/>
+        </w:rPr>
+        <w:t>_studentsGrades</w:t>
+      </w:r>
+      <w:proofErr w:type="spellEnd"/>
+      <w:r>
+        <w:rPr>
+          <w:rFonts w:ascii="Courier New" w:hAnsi="Courier New" w:cs="Courier New"/>
+          <w:lang w:val="en-US"/>
+        </w:rPr>
+        <w:t xml:space="preserve"> TO 'teacher'@'%';</w:t>
+      </w:r>
+    </w:p>
+    <w:p>
+      <w:pPr>
+        <w:rPr>
+          <w:rFonts w:ascii="Courier New" w:hAnsi="Courier New" w:cs="Courier New"/>
+          <w:lang w:val="en-US"/>
+        </w:rPr>
+      </w:pPr>
+      <w:r>
+        <w:rPr>
+          <w:rFonts w:ascii="Courier New" w:hAnsi="Courier New" w:cs="Courier New"/>
+          <w:lang w:val="en-US"/>
+        </w:rPr>
+        <w:t xml:space="preserve">GRANT SELECT ON </w:t>
+      </w:r>
+      <w:proofErr w:type="spellStart"/>
+      <w:r>
+        <w:rPr>
+          <w:rFonts w:ascii="Courier New" w:hAnsi="Courier New" w:cs="Courier New"/>
+          <w:lang w:val="en-US"/>
+        </w:rPr>
+        <w:t>db_</w:t>
+      </w:r>
+      <w:proofErr w:type="gramStart"/>
+      <w:r>
+        <w:rPr>
+          <w:rFonts w:ascii="Courier New" w:hAnsi="Courier New" w:cs="Courier New"/>
+          <w:lang w:val="en-US"/>
+        </w:rPr>
+        <w:t>students.v</w:t>
+      </w:r>
+      <w:proofErr w:type="gramEnd"/>
+      <w:r>
+        <w:rPr>
+          <w:rFonts w:ascii="Courier New" w:hAnsi="Courier New" w:cs="Courier New"/>
+          <w:lang w:val="en-US"/>
+        </w:rPr>
+        <w:t>_studentsBadGrades</w:t>
+      </w:r>
+      <w:proofErr w:type="spellEnd"/>
+      <w:r>
+        <w:rPr>
+          <w:rFonts w:ascii="Courier New" w:hAnsi="Courier New" w:cs="Courier New"/>
+          <w:lang w:val="en-US"/>
+        </w:rPr>
+        <w:t xml:space="preserve"> TO 'teacher'@'%';</w:t>
+      </w:r>
+    </w:p>
+    <w:p>
+      <w:pPr>
+        <w:rPr>
+          <w:rFonts w:ascii="Courier New" w:hAnsi="Courier New" w:cs="Courier New"/>
+        </w:rPr>
+      </w:pPr>
+      <w:r>
+        <w:rPr>
+          <w:rFonts w:ascii="Courier New" w:hAnsi="Courier New" w:cs="Courier New"/>
+        </w:rPr>
+        <w:t xml:space="preserve">FLUSH </w:t>
+      </w:r>
+      <w:proofErr w:type="gramStart"/>
+      <w:r>
+        <w:rPr>
+          <w:rFonts w:ascii="Courier New" w:hAnsi="Courier New" w:cs="Courier New"/>
+        </w:rPr>
+        <w:t>PRIVILEGES;</w:t>
+      </w:r>
+      <w:proofErr w:type="gramEnd"/>
+    </w:p>
+    <w:p/>
+    <w:p>
+      <w:r>
+        <w:t xml:space="preserve">2. Testez votre vue en vous connectant avec le compte </w:t>
+      </w:r>
+      <w:proofErr w:type="spellStart"/>
+      <w:r>
+        <w:t>teacher</w:t>
+      </w:r>
+      <w:proofErr w:type="spellEnd"/>
+      <w:r>
+        <w:t xml:space="preserve"> et sélectionner des élèves qui ont eu mauvaises notes au module </w:t>
+      </w:r>
+      <w:r>
+        <w:t>1</w:t>
+      </w:r>
+      <w:r>
+        <w:t>2</w:t>
+      </w:r>
+      <w:r>
+        <w:t>3</w:t>
+      </w:r>
+      <w:r>
+        <w:t>.</w:t>
+      </w:r>
+    </w:p>
+    <w:p/>
+    <w:p>
+      <w:pPr>
+        <w:rPr>
+          <w:rFonts w:ascii="Courier New" w:hAnsi="Courier New" w:cs="Courier New"/>
+          <w:lang w:val="en-US"/>
+        </w:rPr>
+      </w:pPr>
+      <w:r>
+        <w:rPr>
+          <w:rFonts w:ascii="Courier New" w:hAnsi="Courier New" w:cs="Courier New"/>
+          <w:lang w:val="en-US"/>
+        </w:rPr>
+        <w:t xml:space="preserve">SELECT * FROM </w:t>
+      </w:r>
+      <w:proofErr w:type="spellStart"/>
+      <w:r>
+        <w:rPr>
+          <w:rFonts w:ascii="Courier New" w:hAnsi="Courier New" w:cs="Courier New"/>
+          <w:lang w:val="en-US"/>
+        </w:rPr>
+        <w:t>v_studentsBadGrades</w:t>
+      </w:r>
+      <w:proofErr w:type="spellEnd"/>
+      <w:r>
+        <w:rPr>
+          <w:rFonts w:ascii="Courier New" w:hAnsi="Courier New" w:cs="Courier New"/>
+          <w:lang w:val="en-US"/>
+        </w:rPr>
+        <w:t xml:space="preserve"> </w:t>
+      </w:r>
+      <w:r>
+        <w:rPr>
+          <w:rFonts w:ascii="Courier New" w:hAnsi="Courier New" w:cs="Courier New"/>
+          <w:lang w:val="en-US"/>
+        </w:rPr>
+        <w:t xml:space="preserve">WHERE </w:t>
+      </w:r>
+      <w:proofErr w:type="spellStart"/>
+      <w:r>
+        <w:rPr>
+          <w:rFonts w:ascii="Courier New" w:hAnsi="Courier New" w:cs="Courier New"/>
+          <w:lang w:val="en-US"/>
+        </w:rPr>
+        <w:t>courName</w:t>
+      </w:r>
+      <w:proofErr w:type="spellEnd"/>
+      <w:r>
+        <w:rPr>
+          <w:rFonts w:ascii="Courier New" w:hAnsi="Courier New" w:cs="Courier New"/>
+          <w:lang w:val="en-US"/>
+        </w:rPr>
+        <w:t xml:space="preserve"> = 'I123</w:t>
+      </w:r>
+      <w:proofErr w:type="gramStart"/>
+      <w:r>
+        <w:rPr>
+          <w:rFonts w:ascii="Courier New" w:hAnsi="Courier New" w:cs="Courier New"/>
+          <w:lang w:val="en-US"/>
+        </w:rPr>
+        <w:t>';</w:t>
+      </w:r>
+      <w:proofErr w:type="gramEnd"/>
+    </w:p>
+    <w:p>
+      <w:pPr>
+        <w:rPr>
+          <w:rFonts w:ascii="Courier New" w:hAnsi="Courier New" w:cs="Courier New"/>
+          <w:lang w:val="en-US"/>
+        </w:rPr>
+      </w:pPr>
+    </w:p>
+    <w:p>
+      <w:pPr>
+        <w:pStyle w:val="Titre2"/>
+      </w:pPr>
+      <w:r>
+        <w:t xml:space="preserve">Les étudiants </w:t>
+      </w:r>
+      <w:r>
+        <w:t>et leurs absences</w:t>
+      </w:r>
+    </w:p>
+    <w:p>
+      <w:r>
+        <w:t xml:space="preserve">1. </w:t>
+      </w:r>
+      <w:r>
+        <w:t xml:space="preserve">Modifiez le fichier </w:t>
+      </w:r>
+      <w:proofErr w:type="spellStart"/>
+      <w:r>
+        <w:rPr>
+          <w:b/>
+          <w:bCs/>
+        </w:rPr>
+        <w:t>create_views.sql</w:t>
+      </w:r>
+      <w:proofErr w:type="spellEnd"/>
+      <w:r>
+        <w:t>, de telle sorte à ce que :</w:t>
+      </w:r>
+    </w:p>
+    <w:p>
+      <w:pPr>
+        <w:pStyle w:val="Paragraphedeliste"/>
+        <w:numPr>
+          <w:ilvl w:val="0"/>
+          <w:numId w:val="6"/>
+        </w:numPr>
+      </w:pPr>
+      <w:r>
+        <w:t xml:space="preserve">Une vue </w:t>
+      </w:r>
+      <w:proofErr w:type="spellStart"/>
+      <w:r>
+        <w:t>v_</w:t>
+      </w:r>
+      <w:r>
+        <w:t>absentStudents</w:t>
+      </w:r>
+      <w:proofErr w:type="spellEnd"/>
+      <w:r>
+        <w:t xml:space="preserve"> soit présente.</w:t>
+      </w:r>
+    </w:p>
+    <w:p>
+      <w:pPr>
+        <w:pStyle w:val="Paragraphedeliste"/>
+        <w:numPr>
+          <w:ilvl w:val="0"/>
+          <w:numId w:val="6"/>
+        </w:numPr>
+      </w:pPr>
+      <w:r>
+        <w:t xml:space="preserve">Cette vue affiche le nom et le prénom de l’étudiant, </w:t>
+      </w:r>
+      <w:r>
+        <w:t>les jours et les périodes d’absences, ainsi que leur motif.</w:t>
+      </w:r>
+    </w:p>
+    <w:p>
+      <w:r>
+        <w:t>Modifie</w:t>
+      </w:r>
+      <w:r>
+        <w:t>r</w:t>
+      </w:r>
+      <w:r>
+        <w:t xml:space="preserve"> le fichier </w:t>
+      </w:r>
+      <w:proofErr w:type="spellStart"/>
+      <w:r>
+        <w:t>create_users</w:t>
+      </w:r>
+      <w:proofErr w:type="spellEnd"/>
+      <w:r>
+        <w:t xml:space="preserve"> pour ajouter un utilisateur « </w:t>
+      </w:r>
+      <w:proofErr w:type="spellStart"/>
+      <w:r>
+        <w:t>teacher</w:t>
+      </w:r>
+      <w:proofErr w:type="spellEnd"/>
+      <w:r>
+        <w:t xml:space="preserve"> » qui aussi consulter la vue </w:t>
+      </w:r>
+      <w:proofErr w:type="spellStart"/>
+      <w:r>
+        <w:t>v_absentStudents</w:t>
+      </w:r>
+      <w:proofErr w:type="spellEnd"/>
+      <w:r>
+        <w:t>.</w:t>
+      </w:r>
+    </w:p>
+    <w:p/>
+    <w:p/>
+    <w:p/>
+    <w:p/>
+    <w:p>
+      <w:pPr>
+        <w:rPr>
+          <w:rFonts w:ascii="Courier New" w:hAnsi="Courier New" w:cs="Courier New"/>
+          <w:lang w:val="en-US"/>
+        </w:rPr>
+      </w:pPr>
+      <w:r>
+        <w:rPr>
+          <w:rFonts w:ascii="Courier New" w:hAnsi="Courier New" w:cs="Courier New"/>
+          <w:lang w:val="en-US"/>
+        </w:rPr>
+        <w:lastRenderedPageBreak/>
+        <w:t xml:space="preserve">CREATE OR REPLACE VIEW </w:t>
+      </w:r>
+      <w:proofErr w:type="spellStart"/>
+      <w:r>
+        <w:rPr>
+          <w:rFonts w:ascii="Courier New" w:hAnsi="Courier New" w:cs="Courier New"/>
+          <w:lang w:val="en-US"/>
+        </w:rPr>
+        <w:t>v_absentStudents</w:t>
+      </w:r>
+      <w:proofErr w:type="spellEnd"/>
+      <w:r>
+        <w:rPr>
+          <w:rFonts w:ascii="Courier New" w:hAnsi="Courier New" w:cs="Courier New"/>
+          <w:lang w:val="en-US"/>
+        </w:rPr>
+        <w:t xml:space="preserve"> AS</w:t>
+      </w:r>
+    </w:p>
+    <w:p>
+      <w:pPr>
+        <w:rPr>
+          <w:rFonts w:ascii="Courier New" w:hAnsi="Courier New" w:cs="Courier New"/>
+          <w:lang w:val="en-US"/>
+        </w:rPr>
+      </w:pPr>
+      <w:r>
+        <w:rPr>
+          <w:rFonts w:ascii="Courier New" w:hAnsi="Courier New" w:cs="Courier New"/>
+          <w:lang w:val="en-US"/>
+        </w:rPr>
+        <w:t xml:space="preserve">SELECT </w:t>
+      </w:r>
+      <w:proofErr w:type="spellStart"/>
+      <w:r>
+        <w:rPr>
+          <w:rFonts w:ascii="Courier New" w:hAnsi="Courier New" w:cs="Courier New"/>
+          <w:lang w:val="en-US"/>
+        </w:rPr>
+        <w:t>stuName</w:t>
+      </w:r>
+      <w:proofErr w:type="spellEnd"/>
+      <w:r>
+        <w:rPr>
+          <w:rFonts w:ascii="Courier New" w:hAnsi="Courier New" w:cs="Courier New"/>
+          <w:lang w:val="en-US"/>
+        </w:rPr>
+        <w:t xml:space="preserve">, </w:t>
+      </w:r>
+      <w:proofErr w:type="spellStart"/>
+      <w:r>
+        <w:rPr>
+          <w:rFonts w:ascii="Courier New" w:hAnsi="Courier New" w:cs="Courier New"/>
+          <w:lang w:val="en-US"/>
+        </w:rPr>
+        <w:t>stufirstName</w:t>
+      </w:r>
+      <w:proofErr w:type="spellEnd"/>
+      <w:r>
+        <w:rPr>
+          <w:rFonts w:ascii="Courier New" w:hAnsi="Courier New" w:cs="Courier New"/>
+          <w:lang w:val="en-US"/>
+        </w:rPr>
+        <w:t xml:space="preserve">, </w:t>
+      </w:r>
+      <w:proofErr w:type="spellStart"/>
+      <w:r>
+        <w:rPr>
+          <w:rFonts w:ascii="Courier New" w:hAnsi="Courier New" w:cs="Courier New"/>
+          <w:lang w:val="en-US"/>
+        </w:rPr>
+        <w:t>absDate</w:t>
+      </w:r>
+      <w:proofErr w:type="spellEnd"/>
+      <w:r>
+        <w:rPr>
+          <w:rFonts w:ascii="Courier New" w:hAnsi="Courier New" w:cs="Courier New"/>
+          <w:lang w:val="en-US"/>
+        </w:rPr>
+        <w:t xml:space="preserve">, </w:t>
+      </w:r>
+      <w:proofErr w:type="spellStart"/>
+      <w:r>
+        <w:rPr>
+          <w:rFonts w:ascii="Courier New" w:hAnsi="Courier New" w:cs="Courier New"/>
+          <w:lang w:val="en-US"/>
+        </w:rPr>
+        <w:t>absPeriodStart</w:t>
+      </w:r>
+      <w:proofErr w:type="spellEnd"/>
+      <w:r>
+        <w:rPr>
+          <w:rFonts w:ascii="Courier New" w:hAnsi="Courier New" w:cs="Courier New"/>
+          <w:lang w:val="en-US"/>
+        </w:rPr>
+        <w:t xml:space="preserve">, </w:t>
+      </w:r>
+      <w:proofErr w:type="spellStart"/>
+      <w:r>
+        <w:rPr>
+          <w:rFonts w:ascii="Courier New" w:hAnsi="Courier New" w:cs="Courier New"/>
+          <w:lang w:val="en-US"/>
+        </w:rPr>
+        <w:t>absPeriodEnd</w:t>
+      </w:r>
+      <w:proofErr w:type="spellEnd"/>
+      <w:r>
+        <w:rPr>
+          <w:rFonts w:ascii="Courier New" w:hAnsi="Courier New" w:cs="Courier New"/>
+          <w:lang w:val="en-US"/>
+        </w:rPr>
+        <w:t xml:space="preserve">, </w:t>
+      </w:r>
+      <w:proofErr w:type="spellStart"/>
+      <w:r>
+        <w:rPr>
+          <w:rFonts w:ascii="Courier New" w:hAnsi="Courier New" w:cs="Courier New"/>
+          <w:lang w:val="en-US"/>
+        </w:rPr>
+        <w:t>reaDescription</w:t>
+      </w:r>
+      <w:proofErr w:type="spellEnd"/>
+      <w:r>
+        <w:rPr>
+          <w:rFonts w:ascii="Courier New" w:hAnsi="Courier New" w:cs="Courier New"/>
+          <w:lang w:val="en-US"/>
+        </w:rPr>
+        <w:t xml:space="preserve"> </w:t>
+      </w:r>
+    </w:p>
+    <w:p>
+      <w:pPr>
+        <w:rPr>
+          <w:rFonts w:ascii="Courier New" w:hAnsi="Courier New" w:cs="Courier New"/>
+          <w:lang w:val="en-US"/>
+        </w:rPr>
+      </w:pPr>
+      <w:r>
+        <w:rPr>
+          <w:rFonts w:ascii="Courier New" w:hAnsi="Courier New" w:cs="Courier New"/>
+          <w:lang w:val="en-US"/>
+        </w:rPr>
+        <w:t xml:space="preserve">FROM </w:t>
+      </w:r>
+      <w:proofErr w:type="spellStart"/>
+      <w:r>
+        <w:rPr>
+          <w:rFonts w:ascii="Courier New" w:hAnsi="Courier New" w:cs="Courier New"/>
+          <w:lang w:val="en-US"/>
+        </w:rPr>
+        <w:t>t_student</w:t>
+      </w:r>
+      <w:proofErr w:type="spellEnd"/>
+      <w:r>
+        <w:rPr>
+          <w:rFonts w:ascii="Courier New" w:hAnsi="Courier New" w:cs="Courier New"/>
+          <w:lang w:val="en-US"/>
+        </w:rPr>
+        <w:t xml:space="preserve"> s</w:t>
+      </w:r>
+    </w:p>
+    <w:p>
+      <w:pPr>
+        <w:rPr>
+          <w:rFonts w:ascii="Courier New" w:hAnsi="Courier New" w:cs="Courier New"/>
+          <w:lang w:val="en-US"/>
+        </w:rPr>
+      </w:pPr>
+      <w:r>
+        <w:rPr>
+          <w:rFonts w:ascii="Courier New" w:hAnsi="Courier New" w:cs="Courier New"/>
+          <w:lang w:val="en-US"/>
+        </w:rPr>
+        <w:t xml:space="preserve">JOIN </w:t>
+      </w:r>
+      <w:proofErr w:type="spellStart"/>
+      <w:r>
+        <w:rPr>
+          <w:rFonts w:ascii="Courier New" w:hAnsi="Courier New" w:cs="Courier New"/>
+          <w:lang w:val="en-US"/>
+        </w:rPr>
+        <w:t>t_absence</w:t>
+      </w:r>
+      <w:proofErr w:type="spellEnd"/>
+      <w:r>
+        <w:rPr>
+          <w:rFonts w:ascii="Courier New" w:hAnsi="Courier New" w:cs="Courier New"/>
+          <w:lang w:val="en-US"/>
+        </w:rPr>
+        <w:t xml:space="preserve"> a ON </w:t>
+      </w:r>
+      <w:proofErr w:type="spellStart"/>
+      <w:proofErr w:type="gramStart"/>
+      <w:r>
+        <w:rPr>
+          <w:rFonts w:ascii="Courier New" w:hAnsi="Courier New" w:cs="Courier New"/>
+          <w:lang w:val="en-US"/>
+        </w:rPr>
+        <w:t>s.idStudent</w:t>
+      </w:r>
+      <w:proofErr w:type="spellEnd"/>
+      <w:proofErr w:type="gramEnd"/>
+      <w:r>
+        <w:rPr>
+          <w:rFonts w:ascii="Courier New" w:hAnsi="Courier New" w:cs="Courier New"/>
+          <w:lang w:val="en-US"/>
+        </w:rPr>
+        <w:t xml:space="preserve"> = </w:t>
+      </w:r>
+      <w:proofErr w:type="spellStart"/>
+      <w:r>
+        <w:rPr>
+          <w:rFonts w:ascii="Courier New" w:hAnsi="Courier New" w:cs="Courier New"/>
+          <w:lang w:val="en-US"/>
+        </w:rPr>
+        <w:t>a.idStudent</w:t>
+      </w:r>
+      <w:proofErr w:type="spellEnd"/>
+    </w:p>
+    <w:p>
+      <w:pPr>
+        <w:rPr>
+          <w:rFonts w:ascii="Courier New" w:hAnsi="Courier New" w:cs="Courier New"/>
+          <w:lang w:val="en-US"/>
+        </w:rPr>
+      </w:pPr>
+      <w:r>
+        <w:rPr>
+          <w:rFonts w:ascii="Courier New" w:hAnsi="Courier New" w:cs="Courier New"/>
+          <w:lang w:val="en-US"/>
+        </w:rPr>
+        <w:t xml:space="preserve">JOIN </w:t>
+      </w:r>
+      <w:proofErr w:type="spellStart"/>
+      <w:r>
+        <w:rPr>
+          <w:rFonts w:ascii="Courier New" w:hAnsi="Courier New" w:cs="Courier New"/>
+          <w:lang w:val="en-US"/>
+        </w:rPr>
+        <w:t>t_reason</w:t>
+      </w:r>
+      <w:proofErr w:type="spellEnd"/>
+      <w:r>
+        <w:rPr>
+          <w:rFonts w:ascii="Courier New" w:hAnsi="Courier New" w:cs="Courier New"/>
+          <w:lang w:val="en-US"/>
+        </w:rPr>
+        <w:t xml:space="preserve"> r ON </w:t>
+      </w:r>
+      <w:proofErr w:type="spellStart"/>
+      <w:proofErr w:type="gramStart"/>
+      <w:r>
+        <w:rPr>
+          <w:rFonts w:ascii="Courier New" w:hAnsi="Courier New" w:cs="Courier New"/>
+          <w:lang w:val="en-US"/>
+        </w:rPr>
+        <w:t>a.idReason</w:t>
+      </w:r>
+      <w:proofErr w:type="spellEnd"/>
+      <w:proofErr w:type="gramEnd"/>
+      <w:r>
+        <w:rPr>
+          <w:rFonts w:ascii="Courier New" w:hAnsi="Courier New" w:cs="Courier New"/>
+          <w:lang w:val="en-US"/>
+        </w:rPr>
+        <w:t xml:space="preserve"> = </w:t>
+      </w:r>
+      <w:proofErr w:type="spellStart"/>
+      <w:r>
+        <w:rPr>
+          <w:rFonts w:ascii="Courier New" w:hAnsi="Courier New" w:cs="Courier New"/>
+          <w:lang w:val="en-US"/>
+        </w:rPr>
+        <w:t>r.idReason</w:t>
+      </w:r>
+      <w:proofErr w:type="spellEnd"/>
+      <w:r>
+        <w:rPr>
+          <w:rFonts w:ascii="Courier New" w:hAnsi="Courier New" w:cs="Courier New"/>
+          <w:lang w:val="en-US"/>
+        </w:rPr>
+        <w:t>;</w:t>
+      </w:r>
+    </w:p>
+    <w:p>
+      <w:pPr>
+        <w:rPr>
+          <w:lang w:val="en-US"/>
+        </w:rPr>
+      </w:pPr>
+    </w:p>
+    <w:p>
+      <w:r>
+        <w:t xml:space="preserve">2. </w:t>
+      </w:r>
+      <w:r>
+        <w:t>Teste</w:t>
+      </w:r>
+      <w:r>
+        <w:t>r</w:t>
+      </w:r>
+      <w:r>
+        <w:t xml:space="preserve"> </w:t>
+      </w:r>
+      <w:r>
+        <w:t>la</w:t>
+      </w:r>
+      <w:r>
+        <w:t xml:space="preserve"> vue</w:t>
+      </w:r>
+      <w:r>
+        <w:t xml:space="preserve"> en </w:t>
+      </w:r>
+      <w:r>
+        <w:t>se</w:t>
+      </w:r>
+      <w:r>
+        <w:t xml:space="preserve"> connectant avec</w:t>
+      </w:r>
+      <w:r>
+        <w:t xml:space="preserve"> </w:t>
+      </w:r>
+      <w:r>
+        <w:t xml:space="preserve">le compte </w:t>
+      </w:r>
+      <w:proofErr w:type="spellStart"/>
+      <w:r>
+        <w:t>teacher</w:t>
+      </w:r>
+      <w:proofErr w:type="spellEnd"/>
+      <w:r>
+        <w:t xml:space="preserve"> et sélectionner des élèves qui ont eu des absences au mois de </w:t>
+      </w:r>
+      <w:r>
+        <w:t>février</w:t>
+      </w:r>
+      <w:r>
+        <w:t xml:space="preserve"> 2024</w:t>
+      </w:r>
+      <w:r>
+        <w:t>.</w:t>
+      </w:r>
+    </w:p>
+    <w:p>
+      <w:r>
+        <w:t>Indices :</w:t>
+      </w:r>
+    </w:p>
+    <w:p>
+      <w:pPr>
+        <w:pStyle w:val="Paragraphedeliste"/>
+        <w:numPr>
+          <w:ilvl w:val="0"/>
+          <w:numId w:val="6"/>
+        </w:numPr>
+      </w:pPr>
+      <w:r>
         <w:t>Utilise</w:t>
       </w:r>
       <w:r>
@@ -1364,7 +2960,10 @@
       </w:r>
       <w:proofErr w:type="gramStart"/>
       <w:r>
-        <w:t>YEAR(</w:t>
+        <w:t>MONTH</w:t>
+      </w:r>
+      <w:r>
+        <w:t>(</w:t>
       </w:r>
       <w:proofErr w:type="spellStart"/>
       <w:proofErr w:type="gramEnd"/>
@@ -1381,6 +2980,55 @@
           <w:i/>
           <w:iCs/>
         </w:rPr>
+        <w:t>)</w:t>
+      </w:r>
+      <w:r>
+        <w:rPr>
+          <w:i/>
+          <w:iCs/>
+        </w:rPr>
+        <w:t xml:space="preserve"> ..</w:t>
+      </w:r>
+      <w:r>
+        <w:t>.</w:t>
+      </w:r>
+    </w:p>
+    <w:p>
+      <w:pPr>
+        <w:pStyle w:val="Paragraphedeliste"/>
+        <w:numPr>
+          <w:ilvl w:val="0"/>
+          <w:numId w:val="6"/>
+        </w:numPr>
+      </w:pPr>
+      <w:r>
+        <w:t>Utilise</w:t>
+      </w:r>
+      <w:r>
+        <w:t>r</w:t>
+      </w:r>
+      <w:r>
+        <w:t xml:space="preserve"> </w:t>
+      </w:r>
+      <w:proofErr w:type="gramStart"/>
+      <w:r>
+        <w:t>YEAR(</w:t>
+      </w:r>
+      <w:proofErr w:type="spellStart"/>
+      <w:proofErr w:type="gramEnd"/>
+      <w:r>
+        <w:rPr>
+          <w:i/>
+          <w:iCs/>
+        </w:rPr>
+        <w:t>une_certaine_date</w:t>
+      </w:r>
+      <w:proofErr w:type="spellEnd"/>
+      <w:r>
+        <w:rPr>
+          <w:i/>
+          <w:iCs/>
+        </w:rPr>
         <w:t xml:space="preserve">) </w:t>
       </w:r>
       <w:r>
@@ -1393,11 +3041,191 @@
     <w:p>
       <w:pPr>
         <w:pStyle w:val="Paragraphedeliste"/>
-      </w:pPr>
+        <w:numPr>
+          <w:ilvl w:val="0"/>
+          <w:numId w:val="6"/>
+        </w:numPr>
+      </w:pPr>
+    </w:p>
+    <w:p>
+      <w:pPr>
+        <w:pStyle w:val="Paragraphedeliste"/>
+        <w:rPr>
+          <w:rStyle w:val="hljs-keyword"/>
+          <w:rFonts w:ascii="Consolas" w:eastAsiaTheme="majorEastAsia" w:hAnsi="Consolas" w:cs="Courier New"/>
+          <w:color w:val="0000FF"/>
+          <w:sz w:val="21"/>
+          <w:szCs w:val="21"/>
+          <w:lang w:val="en-US" w:eastAsia="fr-CH"/>
+        </w:rPr>
+      </w:pPr>
+      <w:r>
+        <w:rPr>
+          <w:rStyle w:val="hljs-keyword"/>
+          <w:rFonts w:ascii="Consolas" w:eastAsiaTheme="majorEastAsia" w:hAnsi="Consolas" w:cs="Courier New"/>
+          <w:color w:val="0000FF"/>
+          <w:sz w:val="21"/>
+          <w:szCs w:val="21"/>
+          <w:lang w:val="en-US" w:eastAsia="fr-CH"/>
+        </w:rPr>
+        <w:t xml:space="preserve">SELECT * </w:t>
+      </w:r>
+    </w:p>
+    <w:p>
+      <w:pPr>
+        <w:pStyle w:val="Paragraphedeliste"/>
+        <w:rPr>
+          <w:rStyle w:val="hljs-keyword"/>
+          <w:rFonts w:ascii="Consolas" w:eastAsiaTheme="majorEastAsia" w:hAnsi="Consolas" w:cs="Courier New"/>
+          <w:color w:val="0000FF"/>
+          <w:sz w:val="21"/>
+          <w:szCs w:val="21"/>
+          <w:lang w:val="en-US" w:eastAsia="fr-CH"/>
+        </w:rPr>
+      </w:pPr>
+      <w:r>
+        <w:rPr>
+          <w:rStyle w:val="hljs-keyword"/>
+          <w:rFonts w:ascii="Consolas" w:eastAsiaTheme="majorEastAsia" w:hAnsi="Consolas" w:cs="Courier New"/>
+          <w:color w:val="0000FF"/>
+          <w:sz w:val="21"/>
+          <w:szCs w:val="21"/>
+          <w:lang w:val="en-US" w:eastAsia="fr-CH"/>
+        </w:rPr>
+        <w:t xml:space="preserve">FROM </w:t>
+      </w:r>
+      <w:proofErr w:type="spellStart"/>
+      <w:r>
+        <w:rPr>
+          <w:rStyle w:val="hljs-keyword"/>
+          <w:rFonts w:ascii="Consolas" w:eastAsiaTheme="majorEastAsia" w:hAnsi="Consolas" w:cs="Courier New"/>
+          <w:color w:val="0000FF"/>
+          <w:sz w:val="21"/>
+          <w:szCs w:val="21"/>
+          <w:lang w:val="en-US" w:eastAsia="fr-CH"/>
+        </w:rPr>
+        <w:t>v_absentStudents</w:t>
+      </w:r>
+      <w:proofErr w:type="spellEnd"/>
+    </w:p>
+    <w:p>
+      <w:pPr>
+        <w:pStyle w:val="Paragraphedeliste"/>
+        <w:rPr>
+          <w:rStyle w:val="hljs-keyword"/>
+          <w:rFonts w:ascii="Consolas" w:eastAsiaTheme="majorEastAsia" w:hAnsi="Consolas" w:cs="Courier New"/>
+          <w:color w:val="0000FF"/>
+          <w:sz w:val="21"/>
+          <w:szCs w:val="21"/>
+          <w:lang w:val="en-US" w:eastAsia="fr-CH"/>
+        </w:rPr>
+      </w:pPr>
+      <w:r>
+        <w:rPr>
+          <w:rStyle w:val="hljs-keyword"/>
+          <w:rFonts w:ascii="Consolas" w:eastAsiaTheme="majorEastAsia" w:hAnsi="Consolas" w:cs="Courier New"/>
+          <w:color w:val="0000FF"/>
+          <w:sz w:val="21"/>
+          <w:szCs w:val="21"/>
+          <w:lang w:val="en-US" w:eastAsia="fr-CH"/>
+        </w:rPr>
+        <w:t>WHERE MONTH(`</w:t>
+      </w:r>
+      <w:proofErr w:type="spellStart"/>
+      <w:r>
+        <w:rPr>
+          <w:rStyle w:val="hljs-keyword"/>
+          <w:rFonts w:ascii="Consolas" w:eastAsiaTheme="majorEastAsia" w:hAnsi="Consolas" w:cs="Courier New"/>
+          <w:color w:val="0000FF"/>
+          <w:sz w:val="21"/>
+          <w:szCs w:val="21"/>
+          <w:lang w:val="en-US" w:eastAsia="fr-CH"/>
+        </w:rPr>
+        <w:t>absDate</w:t>
+      </w:r>
+      <w:proofErr w:type="spellEnd"/>
+      <w:r>
+        <w:rPr>
+          <w:rStyle w:val="hljs-keyword"/>
+          <w:rFonts w:ascii="Consolas" w:eastAsiaTheme="majorEastAsia" w:hAnsi="Consolas" w:cs="Courier New"/>
+          <w:color w:val="0000FF"/>
+          <w:sz w:val="21"/>
+          <w:szCs w:val="21"/>
+          <w:lang w:val="en-US" w:eastAsia="fr-CH"/>
+        </w:rPr>
+        <w:t xml:space="preserve">`) = 2 </w:t>
+      </w:r>
+    </w:p>
+    <w:p>
+      <w:pPr>
+        <w:pStyle w:val="Paragraphedeliste"/>
+        <w:rPr>
+          <w:lang w:val="en-US"/>
+        </w:rPr>
+      </w:pPr>
+      <w:r>
+        <w:rPr>
+          <w:rStyle w:val="hljs-keyword"/>
+          <w:rFonts w:ascii="Consolas" w:eastAsiaTheme="majorEastAsia" w:hAnsi="Consolas" w:cs="Courier New"/>
+          <w:color w:val="0000FF"/>
+          <w:sz w:val="21"/>
+          <w:szCs w:val="21"/>
+          <w:lang w:val="en-US" w:eastAsia="fr-CH"/>
+        </w:rPr>
+        <w:t xml:space="preserve">  </w:t>
+      </w:r>
+      <w:r>
+        <w:rPr>
+          <w:rStyle w:val="hljs-keyword"/>
+          <w:rFonts w:ascii="Consolas" w:eastAsiaTheme="majorEastAsia" w:hAnsi="Consolas" w:cs="Courier New"/>
+          <w:color w:val="0000FF"/>
+          <w:sz w:val="21"/>
+          <w:szCs w:val="21"/>
+          <w:lang w:eastAsia="fr-CH"/>
+        </w:rPr>
+        <w:t>AND YEAR(`</w:t>
+      </w:r>
+      <w:proofErr w:type="spellStart"/>
+      <w:r>
+        <w:rPr>
+          <w:rStyle w:val="hljs-keyword"/>
+          <w:rFonts w:ascii="Consolas" w:eastAsiaTheme="majorEastAsia" w:hAnsi="Consolas" w:cs="Courier New"/>
+          <w:color w:val="0000FF"/>
+          <w:sz w:val="21"/>
+          <w:szCs w:val="21"/>
+          <w:lang w:eastAsia="fr-CH"/>
+        </w:rPr>
+        <w:t>absDate</w:t>
+      </w:r>
+      <w:proofErr w:type="spellEnd"/>
+      <w:r>
+        <w:rPr>
+          <w:rStyle w:val="hljs-keyword"/>
+          <w:rFonts w:ascii="Consolas" w:eastAsiaTheme="majorEastAsia" w:hAnsi="Consolas" w:cs="Courier New"/>
+          <w:color w:val="0000FF"/>
+          <w:sz w:val="21"/>
+          <w:szCs w:val="21"/>
+          <w:lang w:eastAsia="fr-CH"/>
+        </w:rPr>
+        <w:t xml:space="preserve">`) = </w:t>
+      </w:r>
+      <w:proofErr w:type="gramStart"/>
+      <w:r>
+        <w:rPr>
+          <w:rStyle w:val="hljs-keyword"/>
+          <w:rFonts w:ascii="Consolas" w:eastAsiaTheme="majorEastAsia" w:hAnsi="Consolas" w:cs="Courier New"/>
+          <w:color w:val="0000FF"/>
+          <w:sz w:val="21"/>
+          <w:szCs w:val="21"/>
+          <w:lang w:eastAsia="fr-CH"/>
+        </w:rPr>
+        <w:t>2024;</w:t>
+      </w:r>
+      <w:proofErr w:type="gramEnd"/>
     </w:p>
     <w:sectPr>
-      <w:headerReference w:type="default" r:id="rId11"/>
-      <w:footerReference w:type="default" r:id="rId12"/>
+      <w:headerReference w:type="default" r:id="rId13"/>
+      <w:footerReference w:type="default" r:id="rId14"/>
       <w:pgSz w:w="11906" w:h="16838"/>
       <w:pgMar w:top="1440" w:right="1440" w:bottom="1440" w:left="1440" w:header="708" w:footer="708" w:gutter="0"/>
       <w:cols w:space="708"/>
@@ -1408,7 +3236,7 @@
 </file>
 
 <file path=word/endnotes.xml><?xml version="1.0" encoding="utf-8"?>
-<w:endnotes xmlns:wpc="http://schemas.microsoft.com/office/word/2010/wordprocessingCanvas" xmlns:cx="http://schemas.microsoft.com/office/drawing/2014/chartex" xmlns:cx1="http://schemas.microsoft.com/office/drawing/2015/9/8/chartex" xmlns:cx2="http://schemas.microsoft.com/office/drawing/2015/10/21/chartex" xmlns:cx3="http://schemas.microsoft.com/office/drawing/2016/5/9/chartex" xmlns:cx4="http://schemas.microsoft.com/office/drawing/2016/5/10/chartex" xmlns:cx5="http://schemas.microsoft.com/office/drawing/2016/5/11/chartex" xmlns:cx6="http://schemas.microsoft.com/office/drawing/2016/5/12/chartex" xmlns:cx7="http://schemas.microsoft.com/office/drawing/2016/5/13/chartex" xmlns:cx8="http://schemas.microsoft.com/office/drawing/2016/5/14/chartex" xmlns:mc="http://schemas.openxmlformats.org/markup-compatibility/2006" xmlns:aink="http://schemas.microsoft.com/office/drawing/2016/ink" xmlns:am3d="http://schemas.microsoft.com/office/drawing/2017/model3d" xmlns:o="urn:schemas-microsoft-com:office:office" xmlns:oel="http://schemas.microsoft.com/office/2019/extlst" xmlns:r="http://schemas.openxmlformats.org/officeDocument/2006/relationships" xmlns:m="http://schemas.openxmlformats.org/officeDocument/2006/math" xmlns:v="urn:schemas-microsoft-com:vml" xmlns:wp14="http://schemas.microsoft.com/office/word/2010/wordprocessingDrawing" xmlns:wp="http://schemas.openxmlformats.org/drawingml/2006/wordprocessingDrawing" xmlns:w10="urn:schemas-microsoft-com:office:word" xmlns:w="http://schemas.openxmlformats.org/wordprocessingml/2006/main" xmlns:w14="http://schemas.microsoft.com/office/word/2010/wordml" xmlns:w15="http://schemas.microsoft.com/office/word/2012/wordml" xmlns:w16cex="http://schemas.microsoft.com/office/word/2018/wordml/cex" xmlns:w16cid="http://schemas.microsoft.com/office/word/2016/wordml/cid" xmlns:w16="http://schemas.microsoft.com/office/word/2018/wordml" xmlns:w16du="http://schemas.microsoft.com/office/word/2023/wordml/word16du" xmlns:w16sdtdh="http://schemas.microsoft.com/office/word/2020/wordml/sdtdatahash" xmlns:w16sdtfl="http://schemas.microsoft.com/office/word/2024/wordml/sdtformatlock" xmlns:w16se="http://schemas.microsoft.com/office/word/2015/wordml/symex" xmlns:wpg="http://schemas.microsoft.com/office/word/2010/wordprocessingGroup" xmlns:wpi="http://schemas.microsoft.com/office/word/2010/wordprocessingInk" xmlns:wne="http://schemas.microsoft.com/office/word/2006/wordml" xmlns:wps="http://schemas.microsoft.com/office/word/2010/wordprocessingShape" mc:Ignorable="w14 w15 w16se w16cid w16 w16cex w16sdtdh w16sdtfl w16du wp14">
+<w:endnotes xmlns:wpc="http://schemas.microsoft.com/office/word/2010/wordprocessingCanvas" xmlns:cx="http://schemas.microsoft.com/office/drawing/2014/chartex" xmlns:cx1="http://schemas.microsoft.com/office/drawing/2015/9/8/chartex" xmlns:cx2="http://schemas.microsoft.com/office/drawing/2015/10/21/chartex" xmlns:cx3="http://schemas.microsoft.com/office/drawing/2016/5/9/chartex" xmlns:cx4="http://schemas.microsoft.com/office/drawing/2016/5/10/chartex" xmlns:cx5="http://schemas.microsoft.com/office/drawing/2016/5/11/chartex" xmlns:cx6="http://schemas.microsoft.com/office/drawing/2016/5/12/chartex" xmlns:cx7="http://schemas.microsoft.com/office/drawing/2016/5/13/chartex" xmlns:cx8="http://schemas.microsoft.com/office/drawing/2016/5/14/chartex" xmlns:mc="http://schemas.openxmlformats.org/markup-compatibility/2006" xmlns:aink="http://schemas.microsoft.com/office/drawing/2016/ink" xmlns:am3d="http://schemas.microsoft.com/office/drawing/2017/model3d" xmlns:o="urn:schemas-microsoft-com:office:office" xmlns:oel="http://schemas.microsoft.com/office/2019/extlst" xmlns:r="http://schemas.openxmlformats.org/officeDocument/2006/relationships" xmlns:m="http://schemas.openxmlformats.org/officeDocument/2006/math" xmlns:v="urn:schemas-microsoft-com:vml" xmlns:wp14="http://schemas.microsoft.com/office/word/2010/wordprocessingDrawing" xmlns:wp="http://schemas.openxmlformats.org/drawingml/2006/wordprocessingDrawing" xmlns:w10="urn:schemas-microsoft-com:office:word" xmlns:w="http://schemas.openxmlformats.org/wordprocessingml/2006/main" xmlns:w14="http://schemas.microsoft.com/office/word/2010/wordml" xmlns:w15="http://schemas.microsoft.com/office/word/2012/wordml" xmlns:w16cex="http://schemas.microsoft.com/office/word/2018/wordml/cex" xmlns:w16cid="http://schemas.microsoft.com/office/word/2016/wordml/cid" xmlns:w16="http://schemas.microsoft.com/office/word/2018/wordml" xmlns:w16sdtdh="http://schemas.microsoft.com/office/word/2020/wordml/sdtdatahash" xmlns:w16se="http://schemas.microsoft.com/office/word/2015/wordml/symex" xmlns:wpg="http://schemas.microsoft.com/office/word/2010/wordprocessingGroup" xmlns:wpi="http://schemas.microsoft.com/office/word/2010/wordprocessingInk" xmlns:wne="http://schemas.microsoft.com/office/word/2006/wordml" xmlns:wps="http://schemas.microsoft.com/office/word/2010/wordprocessingShape" mc:Ignorable="w14 w15 w16se w16cid w16 w16cex w16sdtdh wp14">
   <w:endnote w:type="separator" w:id="-1">
     <w:p>
       <w:pPr>
@@ -1433,7 +3261,7 @@
 </file>
 
 <file path=word/footer1.xml><?xml version="1.0" encoding="utf-8"?>
-<w:ftr xmlns:wpc="http://schemas.microsoft.com/office/word/2010/wordprocessingCanvas" xmlns:cx="http://schemas.microsoft.com/office/drawing/2014/chartex" xmlns:cx1="http://schemas.microsoft.com/office/drawing/2015/9/8/chartex" xmlns:cx2="http://schemas.microsoft.com/office/drawing/2015/10/21/chartex" xmlns:cx3="http://schemas.microsoft.com/office/drawing/2016/5/9/chartex" xmlns:cx4="http://schemas.microsoft.com/office/drawing/2016/5/10/chartex" xmlns:cx5="http://schemas.microsoft.com/office/drawing/2016/5/11/chartex" xmlns:cx6="http://schemas.microsoft.com/office/drawing/2016/5/12/chartex" xmlns:cx7="http://schemas.microsoft.com/office/drawing/2016/5/13/chartex" xmlns:cx8="http://schemas.microsoft.com/office/drawing/2016/5/14/chartex" xmlns:mc="http://schemas.openxmlformats.org/markup-compatibility/2006" xmlns:aink="http://schemas.microsoft.com/office/drawing/2016/ink" xmlns:am3d="http://schemas.microsoft.com/office/drawing/2017/model3d" xmlns:o="urn:schemas-microsoft-com:office:office" xmlns:oel="http://schemas.microsoft.com/office/2019/extlst" xmlns:r="http://schemas.openxmlformats.org/officeDocument/2006/relationships" xmlns:m="http://schemas.openxmlformats.org/officeDocument/2006/math" xmlns:v="urn:schemas-microsoft-com:vml" xmlns:wp14="http://schemas.microsoft.com/office/word/2010/wordprocessingDrawing" xmlns:wp="http://schemas.openxmlformats.org/drawingml/2006/wordprocessingDrawing" xmlns:w10="urn:schemas-microsoft-com:office:word" xmlns:w="http://schemas.openxmlformats.org/wordprocessingml/2006/main" xmlns:w14="http://schemas.microsoft.com/office/word/2010/wordml" xmlns:w15="http://schemas.microsoft.com/office/word/2012/wordml" xmlns:w16cex="http://schemas.microsoft.com/office/word/2018/wordml/cex" xmlns:w16cid="http://schemas.microsoft.com/office/word/2016/wordml/cid" xmlns:w16="http://schemas.microsoft.com/office/word/2018/wordml" xmlns:w16du="http://schemas.microsoft.com/office/word/2023/wordml/word16du" xmlns:w16sdtdh="http://schemas.microsoft.com/office/word/2020/wordml/sdtdatahash" xmlns:w16sdtfl="http://schemas.microsoft.com/office/word/2024/wordml/sdtformatlock" xmlns:w16se="http://schemas.microsoft.com/office/word/2015/wordml/symex" xmlns:wpg="http://schemas.microsoft.com/office/word/2010/wordprocessingGroup" xmlns:wpi="http://schemas.microsoft.com/office/word/2010/wordprocessingInk" xmlns:wne="http://schemas.microsoft.com/office/word/2006/wordml" xmlns:wps="http://schemas.microsoft.com/office/word/2010/wordprocessingShape" mc:Ignorable="w14 w15 w16se w16cid w16 w16cex w16sdtdh w16sdtfl w16du wp14">
+<w:ftr xmlns:wpc="http://schemas.microsoft.com/office/word/2010/wordprocessingCanvas" xmlns:cx="http://schemas.microsoft.com/office/drawing/2014/chartex" xmlns:cx1="http://schemas.microsoft.com/office/drawing/2015/9/8/chartex" xmlns:cx2="http://schemas.microsoft.com/office/drawing/2015/10/21/chartex" xmlns:cx3="http://schemas.microsoft.com/office/drawing/2016/5/9/chartex" xmlns:cx4="http://schemas.microsoft.com/office/drawing/2016/5/10/chartex" xmlns:cx5="http://schemas.microsoft.com/office/drawing/2016/5/11/chartex" xmlns:cx6="http://schemas.microsoft.com/office/drawing/2016/5/12/chartex" xmlns:cx7="http://schemas.microsoft.com/office/drawing/2016/5/13/chartex" xmlns:cx8="http://schemas.microsoft.com/office/drawing/2016/5/14/chartex" xmlns:mc="http://schemas.openxmlformats.org/markup-compatibility/2006" xmlns:aink="http://schemas.microsoft.com/office/drawing/2016/ink" xmlns:am3d="http://schemas.microsoft.com/office/drawing/2017/model3d" xmlns:o="urn:schemas-microsoft-com:office:office" xmlns:oel="http://schemas.microsoft.com/office/2019/extlst" xmlns:r="http://schemas.openxmlformats.org/officeDocument/2006/relationships" xmlns:m="http://schemas.openxmlformats.org/officeDocument/2006/math" xmlns:v="urn:schemas-microsoft-com:vml" xmlns:wp14="http://schemas.microsoft.com/office/word/2010/wordprocessingDrawing" xmlns:wp="http://schemas.openxmlformats.org/drawingml/2006/wordprocessingDrawing" xmlns:w10="urn:schemas-microsoft-com:office:word" xmlns:w="http://schemas.openxmlformats.org/wordprocessingml/2006/main" xmlns:w14="http://schemas.microsoft.com/office/word/2010/wordml" xmlns:w15="http://schemas.microsoft.com/office/word/2012/wordml" xmlns:w16cex="http://schemas.microsoft.com/office/word/2018/wordml/cex" xmlns:w16cid="http://schemas.microsoft.com/office/word/2016/wordml/cid" xmlns:w16="http://schemas.microsoft.com/office/word/2018/wordml" xmlns:w16sdtdh="http://schemas.microsoft.com/office/word/2020/wordml/sdtdatahash" xmlns:w16se="http://schemas.microsoft.com/office/word/2015/wordml/symex" xmlns:wpg="http://schemas.microsoft.com/office/word/2010/wordprocessingGroup" xmlns:wpi="http://schemas.microsoft.com/office/word/2010/wordprocessingInk" xmlns:wne="http://schemas.microsoft.com/office/word/2006/wordml" xmlns:wps="http://schemas.microsoft.com/office/word/2010/wordprocessingShape" mc:Ignorable="w14 w15 w16se w16cid w16 w16cex w16sdtdh wp14">
   <w:tbl>
     <w:tblPr>
       <w:tblW w:w="5000" w:type="pct"/>
@@ -1680,7 +3508,7 @@
 </file>
 
 <file path=word/footnotes.xml><?xml version="1.0" encoding="utf-8"?>
-<w:footnotes xmlns:wpc="http://schemas.microsoft.com/office/word/2010/wordprocessingCanvas" xmlns:cx="http://schemas.microsoft.com/office/drawing/2014/chartex" xmlns:cx1="http://schemas.microsoft.com/office/drawing/2015/9/8/chartex" xmlns:cx2="http://schemas.microsoft.com/office/drawing/2015/10/21/chartex" xmlns:cx3="http://schemas.microsoft.com/office/drawing/2016/5/9/chartex" xmlns:cx4="http://schemas.microsoft.com/office/drawing/2016/5/10/chartex" xmlns:cx5="http://schemas.microsoft.com/office/drawing/2016/5/11/chartex" xmlns:cx6="http://schemas.microsoft.com/office/drawing/2016/5/12/chartex" xmlns:cx7="http://schemas.microsoft.com/office/drawing/2016/5/13/chartex" xmlns:cx8="http://schemas.microsoft.com/office/drawing/2016/5/14/chartex" xmlns:mc="http://schemas.openxmlformats.org/markup-compatibility/2006" xmlns:aink="http://schemas.microsoft.com/office/drawing/2016/ink" xmlns:am3d="http://schemas.microsoft.com/office/drawing/2017/model3d" xmlns:o="urn:schemas-microsoft-com:office:office" xmlns:oel="http://schemas.microsoft.com/office/2019/extlst" xmlns:r="http://schemas.openxmlformats.org/officeDocument/2006/relationships" xmlns:m="http://schemas.openxmlformats.org/officeDocument/2006/math" xmlns:v="urn:schemas-microsoft-com:vml" xmlns:wp14="http://schemas.microsoft.com/office/word/2010/wordprocessingDrawing" xmlns:wp="http://schemas.openxmlformats.org/drawingml/2006/wordprocessingDrawing" xmlns:w10="urn:schemas-microsoft-com:office:word" xmlns:w="http://schemas.openxmlformats.org/wordprocessingml/2006/main" xmlns:w14="http://schemas.microsoft.com/office/word/2010/wordml" xmlns:w15="http://schemas.microsoft.com/office/word/2012/wordml" xmlns:w16cex="http://schemas.microsoft.com/office/word/2018/wordml/cex" xmlns:w16cid="http://schemas.microsoft.com/office/word/2016/wordml/cid" xmlns:w16="http://schemas.microsoft.com/office/word/2018/wordml" xmlns:w16du="http://schemas.microsoft.com/office/word/2023/wordml/word16du" xmlns:w16sdtdh="http://schemas.microsoft.com/office/word/2020/wordml/sdtdatahash" xmlns:w16sdtfl="http://schemas.microsoft.com/office/word/2024/wordml/sdtformatlock" xmlns:w16se="http://schemas.microsoft.com/office/word/2015/wordml/symex" xmlns:wpg="http://schemas.microsoft.com/office/word/2010/wordprocessingGroup" xmlns:wpi="http://schemas.microsoft.com/office/word/2010/wordprocessingInk" xmlns:wne="http://schemas.microsoft.com/office/word/2006/wordml" xmlns:wps="http://schemas.microsoft.com/office/word/2010/wordprocessingShape" mc:Ignorable="w14 w15 w16se w16cid w16 w16cex w16sdtdh w16sdtfl w16du wp14">
+<w:footnotes xmlns:wpc="http://schemas.microsoft.com/office/word/2010/wordprocessingCanvas" xmlns:cx="http://schemas.microsoft.com/office/drawing/2014/chartex" xmlns:cx1="http://schemas.microsoft.com/office/drawing/2015/9/8/chartex" xmlns:cx2="http://schemas.microsoft.com/office/drawing/2015/10/21/chartex" xmlns:cx3="http://schemas.microsoft.com/office/drawing/2016/5/9/chartex" xmlns:cx4="http://schemas.microsoft.com/office/drawing/2016/5/10/chartex" xmlns:cx5="http://schemas.microsoft.com/office/drawing/2016/5/11/chartex" xmlns:cx6="http://schemas.microsoft.com/office/drawing/2016/5/12/chartex" xmlns:cx7="http://schemas.microsoft.com/office/drawing/2016/5/13/chartex" xmlns:cx8="http://schemas.microsoft.com/office/drawing/2016/5/14/chartex" xmlns:mc="http://schemas.openxmlformats.org/markup-compatibility/2006" xmlns:aink="http://schemas.microsoft.com/office/drawing/2016/ink" xmlns:am3d="http://schemas.microsoft.com/office/drawing/2017/model3d" xmlns:o="urn:schemas-microsoft-com:office:office" xmlns:oel="http://schemas.microsoft.com/office/2019/extlst" xmlns:r="http://schemas.openxmlformats.org/officeDocument/2006/relationships" xmlns:m="http://schemas.openxmlformats.org/officeDocument/2006/math" xmlns:v="urn:schemas-microsoft-com:vml" xmlns:wp14="http://schemas.microsoft.com/office/word/2010/wordprocessingDrawing" xmlns:wp="http://schemas.openxmlformats.org/drawingml/2006/wordprocessingDrawing" xmlns:w10="urn:schemas-microsoft-com:office:word" xmlns:w="http://schemas.openxmlformats.org/wordprocessingml/2006/main" xmlns:w14="http://schemas.microsoft.com/office/word/2010/wordml" xmlns:w15="http://schemas.microsoft.com/office/word/2012/wordml" xmlns:w16cex="http://schemas.microsoft.com/office/word/2018/wordml/cex" xmlns:w16cid="http://schemas.microsoft.com/office/word/2016/wordml/cid" xmlns:w16="http://schemas.microsoft.com/office/word/2018/wordml" xmlns:w16sdtdh="http://schemas.microsoft.com/office/word/2020/wordml/sdtdatahash" xmlns:w16se="http://schemas.microsoft.com/office/word/2015/wordml/symex" xmlns:wpg="http://schemas.microsoft.com/office/word/2010/wordprocessingGroup" xmlns:wpi="http://schemas.microsoft.com/office/word/2010/wordprocessingInk" xmlns:wne="http://schemas.microsoft.com/office/word/2006/wordml" xmlns:wps="http://schemas.microsoft.com/office/word/2010/wordprocessingShape" mc:Ignorable="w14 w15 w16se w16cid w16 w16cex w16sdtdh wp14">
   <w:footnote w:type="separator" w:id="-1">
     <w:p>
       <w:pPr>
@@ -1705,7 +3533,7 @@
 </file>
 
 <file path=word/header1.xml><?xml version="1.0" encoding="utf-8"?>
-<w:hdr xmlns:wpc="http://schemas.microsoft.com/office/word/2010/wordprocessingCanvas" xmlns:cx="http://schemas.microsoft.com/office/drawing/2014/chartex" xmlns:cx1="http://schemas.microsoft.com/office/drawing/2015/9/8/chartex" xmlns:cx2="http://schemas.microsoft.com/office/drawing/2015/10/21/chartex" xmlns:cx3="http://schemas.microsoft.com/office/drawing/2016/5/9/chartex" xmlns:cx4="http://schemas.microsoft.com/office/drawing/2016/5/10/chartex" xmlns:cx5="http://schemas.microsoft.com/office/drawing/2016/5/11/chartex" xmlns:cx6="http://schemas.microsoft.com/office/drawing/2016/5/12/chartex" xmlns:cx7="http://schemas.microsoft.com/office/drawing/2016/5/13/chartex" xmlns:cx8="http://schemas.microsoft.com/office/drawing/2016/5/14/chartex" xmlns:mc="http://schemas.openxmlformats.org/markup-compatibility/2006" xmlns:aink="http://schemas.microsoft.com/office/drawing/2016/ink" xmlns:am3d="http://schemas.microsoft.com/office/drawing/2017/model3d" xmlns:o="urn:schemas-microsoft-com:office:office" xmlns:oel="http://schemas.microsoft.com/office/2019/extlst" xmlns:r="http://schemas.openxmlformats.org/officeDocument/2006/relationships" xmlns:m="http://schemas.openxmlformats.org/officeDocument/2006/math" xmlns:v="urn:schemas-microsoft-com:vml" xmlns:wp14="http://schemas.microsoft.com/office/word/2010/wordprocessingDrawing" xmlns:wp="http://schemas.openxmlformats.org/drawingml/2006/wordprocessingDrawing" xmlns:w10="urn:schemas-microsoft-com:office:word" xmlns:w="http://schemas.openxmlformats.org/wordprocessingml/2006/main" xmlns:w14="http://schemas.microsoft.com/office/word/2010/wordml" xmlns:w15="http://schemas.microsoft.com/office/word/2012/wordml" xmlns:w16cex="http://schemas.microsoft.com/office/word/2018/wordml/cex" xmlns:w16cid="http://schemas.microsoft.com/office/word/2016/wordml/cid" xmlns:w16="http://schemas.microsoft.com/office/word/2018/wordml" xmlns:w16du="http://schemas.microsoft.com/office/word/2023/wordml/word16du" xmlns:w16sdtdh="http://schemas.microsoft.com/office/word/2020/wordml/sdtdatahash" xmlns:w16sdtfl="http://schemas.microsoft.com/office/word/2024/wordml/sdtformatlock" xmlns:w16se="http://schemas.microsoft.com/office/word/2015/wordml/symex" xmlns:wpg="http://schemas.microsoft.com/office/word/2010/wordprocessingGroup" xmlns:wpi="http://schemas.microsoft.com/office/word/2010/wordprocessingInk" xmlns:wne="http://schemas.microsoft.com/office/word/2006/wordml" xmlns:wps="http://schemas.microsoft.com/office/word/2010/wordprocessingShape" mc:Ignorable="w14 w15 w16se w16cid w16 w16cex w16sdtdh w16sdtfl w16du wp14">
+<w:hdr xmlns:wpc="http://schemas.microsoft.com/office/word/2010/wordprocessingCanvas" xmlns:cx="http://schemas.microsoft.com/office/drawing/2014/chartex" xmlns:cx1="http://schemas.microsoft.com/office/drawing/2015/9/8/chartex" xmlns:cx2="http://schemas.microsoft.com/office/drawing/2015/10/21/chartex" xmlns:cx3="http://schemas.microsoft.com/office/drawing/2016/5/9/chartex" xmlns:cx4="http://schemas.microsoft.com/office/drawing/2016/5/10/chartex" xmlns:cx5="http://schemas.microsoft.com/office/drawing/2016/5/11/chartex" xmlns:cx6="http://schemas.microsoft.com/office/drawing/2016/5/12/chartex" xmlns:cx7="http://schemas.microsoft.com/office/drawing/2016/5/13/chartex" xmlns:cx8="http://schemas.microsoft.com/office/drawing/2016/5/14/chartex" xmlns:mc="http://schemas.openxmlformats.org/markup-compatibility/2006" xmlns:aink="http://schemas.microsoft.com/office/drawing/2016/ink" xmlns:am3d="http://schemas.microsoft.com/office/drawing/2017/model3d" xmlns:o="urn:schemas-microsoft-com:office:office" xmlns:oel="http://schemas.microsoft.com/office/2019/extlst" xmlns:r="http://schemas.openxmlformats.org/officeDocument/2006/relationships" xmlns:m="http://schemas.openxmlformats.org/officeDocument/2006/math" xmlns:v="urn:schemas-microsoft-com:vml" xmlns:wp14="http://schemas.microsoft.com/office/word/2010/wordprocessingDrawing" xmlns:wp="http://schemas.openxmlformats.org/drawingml/2006/wordprocessingDrawing" xmlns:w10="urn:schemas-microsoft-com:office:word" xmlns:w="http://schemas.openxmlformats.org/wordprocessingml/2006/main" xmlns:w14="http://schemas.microsoft.com/office/word/2010/wordml" xmlns:w15="http://schemas.microsoft.com/office/word/2012/wordml" xmlns:w16cex="http://schemas.microsoft.com/office/word/2018/wordml/cex" xmlns:w16cid="http://schemas.microsoft.com/office/word/2016/wordml/cid" xmlns:w16="http://schemas.microsoft.com/office/word/2018/wordml" xmlns:w16sdtdh="http://schemas.microsoft.com/office/word/2020/wordml/sdtdatahash" xmlns:w16se="http://schemas.microsoft.com/office/word/2015/wordml/symex" xmlns:wpg="http://schemas.microsoft.com/office/word/2010/wordprocessingGroup" xmlns:wpi="http://schemas.microsoft.com/office/word/2010/wordprocessingInk" xmlns:wne="http://schemas.microsoft.com/office/word/2006/wordml" xmlns:wps="http://schemas.microsoft.com/office/word/2010/wordprocessingShape" mc:Ignorable="w14 w15 w16se w16cid w16 w16cex w16sdtdh wp14">
   <w:tbl>
     <w:tblPr>
       <w:tblW w:w="5000" w:type="pct"/>
@@ -1916,7 +3744,7 @@
 </file>
 
 <file path=word/numbering.xml><?xml version="1.0" encoding="utf-8"?>
-<w:numbering xmlns:wpc="http://schemas.microsoft.com/office/word/2010/wordprocessingCanvas" xmlns:cx="http://schemas.microsoft.com/office/drawing/2014/chartex" xmlns:cx1="http://schemas.microsoft.com/office/drawing/2015/9/8/chartex" xmlns:cx2="http://schemas.microsoft.com/office/drawing/2015/10/21/chartex" xmlns:cx3="http://schemas.microsoft.com/office/drawing/2016/5/9/chartex" xmlns:cx4="http://schemas.microsoft.com/office/drawing/2016/5/10/chartex" xmlns:cx5="http://schemas.microsoft.com/office/drawing/2016/5/11/chartex" xmlns:cx6="http://schemas.microsoft.com/office/drawing/2016/5/12/chartex" xmlns:cx7="http://schemas.microsoft.com/office/drawing/2016/5/13/chartex" xmlns:cx8="http://schemas.microsoft.com/office/drawing/2016/5/14/chartex" xmlns:mc="http://schemas.openxmlformats.org/markup-compatibility/2006" xmlns:aink="http://schemas.microsoft.com/office/drawing/2016/ink" xmlns:am3d="http://schemas.microsoft.com/office/drawing/2017/model3d" xmlns:o="urn:schemas-microsoft-com:office:office" xmlns:oel="http://schemas.microsoft.com/office/2019/extlst" xmlns:r="http://schemas.openxmlformats.org/officeDocument/2006/relationships" xmlns:m="http://schemas.openxmlformats.org/officeDocument/2006/math" xmlns:v="urn:schemas-microsoft-com:vml" xmlns:wp14="http://schemas.microsoft.com/office/word/2010/wordprocessingDrawing" xmlns:wp="http://schemas.openxmlformats.org/drawingml/2006/wordprocessingDrawing" xmlns:w10="urn:schemas-microsoft-com:office:word" xmlns:w="http://schemas.openxmlformats.org/wordprocessingml/2006/main" xmlns:w14="http://schemas.microsoft.com/office/word/2010/wordml" xmlns:w15="http://schemas.microsoft.com/office/word/2012/wordml" xmlns:w16cex="http://schemas.microsoft.com/office/word/2018/wordml/cex" xmlns:w16cid="http://schemas.microsoft.com/office/word/2016/wordml/cid" xmlns:w16="http://schemas.microsoft.com/office/word/2018/wordml" xmlns:w16du="http://schemas.microsoft.com/office/word/2023/wordml/word16du" xmlns:w16sdtdh="http://schemas.microsoft.com/office/word/2020/wordml/sdtdatahash" xmlns:w16sdtfl="http://schemas.microsoft.com/office/word/2024/wordml/sdtformatlock" xmlns:w16se="http://schemas.microsoft.com/office/word/2015/wordml/symex" xmlns:wpg="http://schemas.microsoft.com/office/word/2010/wordprocessingGroup" xmlns:wpi="http://schemas.microsoft.com/office/word/2010/wordprocessingInk" xmlns:wne="http://schemas.microsoft.com/office/word/2006/wordml" xmlns:wps="http://schemas.microsoft.com/office/word/2010/wordprocessingShape" mc:Ignorable="w14 w15 w16se w16cid w16 w16cex w16sdtdh w16sdtfl w16du wp14">
+<w:numbering xmlns:wpc="http://schemas.microsoft.com/office/word/2010/wordprocessingCanvas" xmlns:cx="http://schemas.microsoft.com/office/drawing/2014/chartex" xmlns:cx1="http://schemas.microsoft.com/office/drawing/2015/9/8/chartex" xmlns:cx2="http://schemas.microsoft.com/office/drawing/2015/10/21/chartex" xmlns:cx3="http://schemas.microsoft.com/office/drawing/2016/5/9/chartex" xmlns:cx4="http://schemas.microsoft.com/office/drawing/2016/5/10/chartex" xmlns:cx5="http://schemas.microsoft.com/office/drawing/2016/5/11/chartex" xmlns:cx6="http://schemas.microsoft.com/office/drawing/2016/5/12/chartex" xmlns:cx7="http://schemas.microsoft.com/office/drawing/2016/5/13/chartex" xmlns:cx8="http://schemas.microsoft.com/office/drawing/2016/5/14/chartex" xmlns:mc="http://schemas.openxmlformats.org/markup-compatibility/2006" xmlns:aink="http://schemas.microsoft.com/office/drawing/2016/ink" xmlns:am3d="http://schemas.microsoft.com/office/drawing/2017/model3d" xmlns:o="urn:schemas-microsoft-com:office:office" xmlns:oel="http://schemas.microsoft.com/office/2019/extlst" xmlns:r="http://schemas.openxmlformats.org/officeDocument/2006/relationships" xmlns:m="http://schemas.openxmlformats.org/officeDocument/2006/math" xmlns:v="urn:schemas-microsoft-com:vml" xmlns:wp14="http://schemas.microsoft.com/office/word/2010/wordprocessingDrawing" xmlns:wp="http://schemas.openxmlformats.org/drawingml/2006/wordprocessingDrawing" xmlns:w10="urn:schemas-microsoft-com:office:word" xmlns:w="http://schemas.openxmlformats.org/wordprocessingml/2006/main" xmlns:w14="http://schemas.microsoft.com/office/word/2010/wordml" xmlns:w15="http://schemas.microsoft.com/office/word/2012/wordml" xmlns:w16cex="http://schemas.microsoft.com/office/word/2018/wordml/cex" xmlns:w16cid="http://schemas.microsoft.com/office/word/2016/wordml/cid" xmlns:w16="http://schemas.microsoft.com/office/word/2018/wordml" xmlns:w16sdtdh="http://schemas.microsoft.com/office/word/2020/wordml/sdtdatahash" xmlns:w16se="http://schemas.microsoft.com/office/word/2015/wordml/symex" xmlns:wpg="http://schemas.microsoft.com/office/word/2010/wordprocessingGroup" xmlns:wpi="http://schemas.microsoft.com/office/word/2010/wordprocessingInk" xmlns:wne="http://schemas.microsoft.com/office/word/2006/wordml" xmlns:wps="http://schemas.microsoft.com/office/word/2010/wordprocessingShape" mc:Ignorable="w14 w15 w16se w16cid w16 w16cex w16sdtdh wp14">
   <w:abstractNum w:abstractNumId="0" w15:restartNumberingAfterBreak="0">
     <w:nsid w:val="14CB6FD3"/>
     <w:multiLevelType w:val="hybridMultilevel"/>
@@ -2571,7 +4399,7 @@
 </file>
 
 <file path=word/styles.xml><?xml version="1.0" encoding="utf-8"?>
-<w:styles xmlns:mc="http://schemas.openxmlformats.org/markup-compatibility/2006" xmlns:r="http://schemas.openxmlformats.org/officeDocument/2006/relationships" xmlns:w="http://schemas.openxmlformats.org/wordprocessingml/2006/main" xmlns:w14="http://schemas.microsoft.com/office/word/2010/wordml" xmlns:w15="http://schemas.microsoft.com/office/word/2012/wordml" xmlns:w16cex="http://schemas.microsoft.com/office/word/2018/wordml/cex" xmlns:w16cid="http://schemas.microsoft.com/office/word/2016/wordml/cid" xmlns:w16="http://schemas.microsoft.com/office/word/2018/wordml" xmlns:w16du="http://schemas.microsoft.com/office/word/2023/wordml/word16du" xmlns:w16sdtdh="http://schemas.microsoft.com/office/word/2020/wordml/sdtdatahash" xmlns:w16sdtfl="http://schemas.microsoft.com/office/word/2024/wordml/sdtformatlock" xmlns:w16se="http://schemas.microsoft.com/office/word/2015/wordml/symex" mc:Ignorable="w14 w15 w16se w16cid w16 w16cex w16sdtdh w16sdtfl w16du">
+<w:styles xmlns:mc="http://schemas.openxmlformats.org/markup-compatibility/2006" xmlns:r="http://schemas.openxmlformats.org/officeDocument/2006/relationships" xmlns:w="http://schemas.openxmlformats.org/wordprocessingml/2006/main" xmlns:w14="http://schemas.microsoft.com/office/word/2010/wordml" xmlns:w15="http://schemas.microsoft.com/office/word/2012/wordml" xmlns:w16cex="http://schemas.microsoft.com/office/word/2018/wordml/cex" xmlns:w16cid="http://schemas.microsoft.com/office/word/2016/wordml/cid" xmlns:w16="http://schemas.microsoft.com/office/word/2018/wordml" xmlns:w16sdtdh="http://schemas.microsoft.com/office/word/2020/wordml/sdtdatahash" xmlns:w16se="http://schemas.microsoft.com/office/word/2015/wordml/symex" mc:Ignorable="w14 w15 w16se w16cid w16 w16cex w16sdtdh">
   <w:docDefaults>
     <w:rPrDefault>
       <w:rPr>
@@ -3024,7 +4852,6 @@
   <w:style w:type="character" w:default="1" w:styleId="Policepardfaut">
     <w:name w:val="Default Paragraph Font"/>
     <w:uiPriority w:val="1"/>
-    <w:semiHidden/>
     <w:unhideWhenUsed/>
   </w:style>
   <w:style w:type="table" w:default="1" w:styleId="TableauNormal">
@@ -3422,6 +5249,29 @@
     </w:pPr>
     <w:rPr>
       <w:rFonts w:ascii="Century Gothic" w:hAnsi="Century Gothic"/>
+    </w:rPr>
+  </w:style>
+  <w:style w:type="character" w:styleId="Lienhypertexte">
+    <w:name w:val="Hyperlink"/>
+    <w:basedOn w:val="Policepardfaut"/>
+    <w:uiPriority w:val="99"/>
+    <w:unhideWhenUsed/>
+    <w:rsid w:val="00DC3F87"/>
+    <w:rPr>
+      <w:color w:val="0563C1" w:themeColor="hyperlink"/>
+      <w:u w:val="single"/>
+    </w:rPr>
+  </w:style>
+  <w:style w:type="character" w:styleId="Mentionnonrsolue">
+    <w:name w:val="Unresolved Mention"/>
+    <w:basedOn w:val="Policepardfaut"/>
+    <w:uiPriority w:val="99"/>
+    <w:semiHidden/>
+    <w:unhideWhenUsed/>
+    <w:rsid w:val="00DC3F87"/>
+    <w:rPr>
+      <w:color w:val="605E5C"/>
+      <w:shd w:val="clear" w:color="auto" w:fill="E1DFDD"/>
     </w:rPr>
   </w:style>
 </w:styles>
@@ -3732,17 +5582,6 @@
 </file>
 
 <file path=customXml/item2.xml><?xml version="1.0" encoding="utf-8"?>
-<p:properties xmlns:p="http://schemas.microsoft.com/office/2006/metadata/properties" xmlns:xsi="http://www.w3.org/2001/XMLSchema-instance" xmlns:pc="http://schemas.microsoft.com/office/infopath/2007/PartnerControls">
-  <documentManagement>
-    <lcf76f155ced4ddcb4097134ff3c332f xmlns="99ffe1f3-7857-457f-add0-5bdef636f38d">
-      <Terms xmlns="http://schemas.microsoft.com/office/infopath/2007/PartnerControls"/>
-    </lcf76f155ced4ddcb4097134ff3c332f>
-    <TaxCatchAll xmlns="be0d3259-a7ce-4623-88ec-81594dfcbc1c" xsi:nil="true"/>
-  </documentManagement>
-</p:properties>
-</file>
-
-<file path=customXml/item3.xml><?xml version="1.0" encoding="utf-8"?>
 <ct:contentTypeSchema xmlns:ct="http://schemas.microsoft.com/office/2006/metadata/contentType" xmlns:ma="http://schemas.microsoft.com/office/2006/metadata/properties/metaAttributes" ct:_="" ma:_="" ma:contentTypeName="Document" ma:contentTypeID="0x010100D4F20F00DBE2EE49BE9523363A2DF18B" ma:contentTypeVersion="14" ma:contentTypeDescription="Crée un document." ma:contentTypeScope="" ma:versionID="5aece811311ae3a0f23154dc9084e92c">
   <xsd:schema xmlns:xsd="http://www.w3.org/2001/XMLSchema" xmlns:xs="http://www.w3.org/2001/XMLSchema" xmlns:p="http://schemas.microsoft.com/office/2006/metadata/properties" xmlns:ns2="99ffe1f3-7857-457f-add0-5bdef636f38d" xmlns:ns3="be0d3259-a7ce-4623-88ec-81594dfcbc1c" targetNamespace="http://schemas.microsoft.com/office/2006/metadata/properties" ma:root="true" ma:fieldsID="df3d6b7f2720f122b401ffb13b8f26d7" ns2:_="" ns3:_="">
     <xsd:import namespace="99ffe1f3-7857-457f-add0-5bdef636f38d"/>
@@ -3971,6 +5810,17 @@
 </ct:contentTypeSchema>
 </file>
 
+<file path=customXml/item3.xml><?xml version="1.0" encoding="utf-8"?>
+<p:properties xmlns:p="http://schemas.microsoft.com/office/2006/metadata/properties" xmlns:xsi="http://www.w3.org/2001/XMLSchema-instance" xmlns:pc="http://schemas.microsoft.com/office/infopath/2007/PartnerControls">
+  <documentManagement>
+    <lcf76f155ced4ddcb4097134ff3c332f xmlns="99ffe1f3-7857-457f-add0-5bdef636f38d">
+      <Terms xmlns="http://schemas.microsoft.com/office/infopath/2007/PartnerControls"/>
+    </lcf76f155ced4ddcb4097134ff3c332f>
+    <TaxCatchAll xmlns="be0d3259-a7ce-4623-88ec-81594dfcbc1c" xsi:nil="true"/>
+  </documentManagement>
+</p:properties>
+</file>
+
 <file path=customXml/itemProps1.xml><?xml version="1.0" encoding="utf-8"?>
 <ds:datastoreItem xmlns:ds="http://schemas.openxmlformats.org/officeDocument/2006/customXml" ds:itemID="{17DE6C1C-B723-4EE3-A401-76D6EAE8EFCC}">
   <ds:schemaRefs>
@@ -3980,17 +5830,6 @@
 </file>
 
 <file path=customXml/itemProps2.xml><?xml version="1.0" encoding="utf-8"?>
-<ds:datastoreItem xmlns:ds="http://schemas.openxmlformats.org/officeDocument/2006/customXml" ds:itemID="{ADD07E45-6B14-40F8-918D-2557BDE72A70}">
-  <ds:schemaRefs>
-    <ds:schemaRef ds:uri="http://schemas.microsoft.com/office/2006/metadata/properties"/>
-    <ds:schemaRef ds:uri="http://schemas.microsoft.com/office/infopath/2007/PartnerControls"/>
-    <ds:schemaRef ds:uri="99ffe1f3-7857-457f-add0-5bdef636f38d"/>
-    <ds:schemaRef ds:uri="be0d3259-a7ce-4623-88ec-81594dfcbc1c"/>
-  </ds:schemaRefs>
-</ds:datastoreItem>
-</file>
-
-<file path=customXml/itemProps3.xml><?xml version="1.0" encoding="utf-8"?>
 <ds:datastoreItem xmlns:ds="http://schemas.openxmlformats.org/officeDocument/2006/customXml" ds:itemID="{6B7C1638-5D2B-4939-95C9-168DA954AF16}">
   <ds:schemaRefs>
     <ds:schemaRef ds:uri="http://schemas.microsoft.com/office/2006/metadata/contentType"/>
@@ -4007,4 +5846,15 @@
     <ds:schemaRef ds:uri="http://schemas.microsoft.com/internal/obd"/>
   </ds:schemaRefs>
 </ds:datastoreItem>
+</file>
+
+<file path=customXml/itemProps3.xml><?xml version="1.0" encoding="utf-8"?>
+<ds:datastoreItem xmlns:ds="http://schemas.openxmlformats.org/officeDocument/2006/customXml" ds:itemID="{ADD07E45-6B14-40F8-918D-2557BDE72A70}">
+  <ds:schemaRefs>
+    <ds:schemaRef ds:uri="http://schemas.microsoft.com/office/2006/metadata/properties"/>
+    <ds:schemaRef ds:uri="http://schemas.microsoft.com/office/infopath/2007/PartnerControls"/>
+    <ds:schemaRef ds:uri="99ffe1f3-7857-457f-add0-5bdef636f38d"/>
+    <ds:schemaRef ds:uri="be0d3259-a7ce-4623-88ec-81594dfcbc1c"/>
+  </ds:schemaRefs>
+</ds:datastoreItem>
 </file>
</xml_diff>